<commit_message>
Abfrage 5 und 6 Hinzugefügt
</commit_message>
<xml_diff>
--- a/Abfragen Challenge.docx
+++ b/Abfragen Challenge.docx
@@ -67,7 +67,55 @@
           <w:szCs w:val="22"/>
           <w:lang w:val="en-US"/>
         </w:rPr>
-        <w:t>von Durchschnitt, Minimum und Maximum</w:t>
+        <w:t xml:space="preserve">von </w:t>
+      </w:r>
+      <w:proofErr w:type="spellStart"/>
+      <w:r>
+        <w:rPr>
+          <w:rFonts w:ascii="Times New Roman" w:hAnsi="Times New Roman" w:cs="Times New Roman"/>
+          <w:i/>
+          <w:iCs/>
+          <w:sz w:val="22"/>
+          <w:szCs w:val="22"/>
+          <w:lang w:val="en-US"/>
+        </w:rPr>
+        <w:t>Durchschnitt</w:t>
+      </w:r>
+      <w:proofErr w:type="spellEnd"/>
+      <w:r>
+        <w:rPr>
+          <w:rFonts w:ascii="Times New Roman" w:hAnsi="Times New Roman" w:cs="Times New Roman"/>
+          <w:i/>
+          <w:iCs/>
+          <w:sz w:val="22"/>
+          <w:szCs w:val="22"/>
+          <w:lang w:val="en-US"/>
+        </w:rPr>
+        <w:t xml:space="preserve">, Minimum </w:t>
+      </w:r>
+      <w:proofErr w:type="spellStart"/>
+      <w:r>
+        <w:rPr>
+          <w:rFonts w:ascii="Times New Roman" w:hAnsi="Times New Roman" w:cs="Times New Roman"/>
+          <w:i/>
+          <w:iCs/>
+          <w:sz w:val="22"/>
+          <w:szCs w:val="22"/>
+          <w:lang w:val="en-US"/>
+        </w:rPr>
+        <w:t>und</w:t>
+      </w:r>
+      <w:proofErr w:type="spellEnd"/>
+      <w:r>
+        <w:rPr>
+          <w:rFonts w:ascii="Times New Roman" w:hAnsi="Times New Roman" w:cs="Times New Roman"/>
+          <w:i/>
+          <w:iCs/>
+          <w:sz w:val="22"/>
+          <w:szCs w:val="22"/>
+          <w:lang w:val="en-US"/>
+        </w:rPr>
+        <w:t xml:space="preserve"> Maximum</w:t>
       </w:r>
     </w:p>
     <w:p>
@@ -1497,6 +1545,7 @@
         </w:rPr>
         <w:t xml:space="preserve">SELECT </w:t>
       </w:r>
+      <w:proofErr w:type="spellStart"/>
       <w:r>
         <w:rPr>
           <w:rFonts w:ascii="Courier New" w:eastAsia="Times New Roman" w:hAnsi="Courier New" w:cs="Courier New"/>
@@ -1507,6 +1556,7 @@
         </w:rPr>
         <w:t>books.user_id</w:t>
       </w:r>
+      <w:proofErr w:type="spellEnd"/>
       <w:r>
         <w:rPr>
           <w:rFonts w:ascii="Courier New" w:eastAsia="Times New Roman" w:hAnsi="Courier New" w:cs="Courier New"/>
@@ -1545,17 +1595,61 @@
           <w:szCs w:val="20"/>
           <w:lang w:val="en-US" w:eastAsia="de-DE"/>
         </w:rPr>
-        <w:t>Case when test</w:t>
-      </w:r>
-      <w:r>
-        <w:rPr>
-          <w:rFonts w:ascii="Courier New" w:eastAsia="Times New Roman" w:hAnsi="Courier New" w:cs="Courier New"/>
-          <w:color w:val="A9B7C6"/>
-          <w:sz w:val="20"/>
-          <w:szCs w:val="20"/>
-          <w:lang w:val="en-US" w:eastAsia="de-DE"/>
-        </w:rPr>
-        <w:t xml:space="preserve">.test_counter = books.counter </w:t>
+        <w:t xml:space="preserve">Case when </w:t>
+      </w:r>
+      <w:proofErr w:type="spellStart"/>
+      <w:r>
+        <w:rPr>
+          <w:rFonts w:ascii="Courier New" w:eastAsia="Times New Roman" w:hAnsi="Courier New" w:cs="Courier New"/>
+          <w:color w:val="CC7832"/>
+          <w:sz w:val="20"/>
+          <w:szCs w:val="20"/>
+          <w:lang w:val="en-US" w:eastAsia="de-DE"/>
+        </w:rPr>
+        <w:t>test</w:t>
+      </w:r>
+      <w:r>
+        <w:rPr>
+          <w:rFonts w:ascii="Courier New" w:eastAsia="Times New Roman" w:hAnsi="Courier New" w:cs="Courier New"/>
+          <w:color w:val="A9B7C6"/>
+          <w:sz w:val="20"/>
+          <w:szCs w:val="20"/>
+          <w:lang w:val="en-US" w:eastAsia="de-DE"/>
+        </w:rPr>
+        <w:t>.test_counter</w:t>
+      </w:r>
+      <w:proofErr w:type="spellEnd"/>
+      <w:r>
+        <w:rPr>
+          <w:rFonts w:ascii="Courier New" w:eastAsia="Times New Roman" w:hAnsi="Courier New" w:cs="Courier New"/>
+          <w:color w:val="A9B7C6"/>
+          <w:sz w:val="20"/>
+          <w:szCs w:val="20"/>
+          <w:lang w:val="en-US" w:eastAsia="de-DE"/>
+        </w:rPr>
+        <w:t xml:space="preserve"> = </w:t>
+      </w:r>
+      <w:proofErr w:type="spellStart"/>
+      <w:r>
+        <w:rPr>
+          <w:rFonts w:ascii="Courier New" w:eastAsia="Times New Roman" w:hAnsi="Courier New" w:cs="Courier New"/>
+          <w:color w:val="A9B7C6"/>
+          <w:sz w:val="20"/>
+          <w:szCs w:val="20"/>
+          <w:lang w:val="en-US" w:eastAsia="de-DE"/>
+        </w:rPr>
+        <w:t>books.counter</w:t>
+      </w:r>
+      <w:proofErr w:type="spellEnd"/>
+      <w:r>
+        <w:rPr>
+          <w:rFonts w:ascii="Courier New" w:eastAsia="Times New Roman" w:hAnsi="Courier New" w:cs="Courier New"/>
+          <w:color w:val="A9B7C6"/>
+          <w:sz w:val="20"/>
+          <w:szCs w:val="20"/>
+          <w:lang w:val="en-US" w:eastAsia="de-DE"/>
+        </w:rPr>
+        <w:t xml:space="preserve"> </w:t>
       </w:r>
       <w:r>
         <w:rPr>
@@ -1668,6 +1762,7 @@
         </w:rPr>
         <w:t xml:space="preserve">SELECT </w:t>
       </w:r>
+      <w:proofErr w:type="spellStart"/>
       <w:r>
         <w:rPr>
           <w:rFonts w:ascii="Courier New" w:eastAsia="Times New Roman" w:hAnsi="Courier New" w:cs="Courier New"/>
@@ -1678,6 +1773,7 @@
         </w:rPr>
         <w:t>u.user_id</w:t>
       </w:r>
+      <w:proofErr w:type="spellEnd"/>
       <w:r>
         <w:rPr>
           <w:rFonts w:ascii="Courier New" w:eastAsia="Times New Roman" w:hAnsi="Courier New" w:cs="Courier New"/>
@@ -1706,7 +1802,29 @@
           <w:szCs w:val="20"/>
           <w:lang w:val="en-US" w:eastAsia="de-DE"/>
         </w:rPr>
-        <w:t xml:space="preserve">(u.task_comp) </w:t>
+        <w:t>(</w:t>
+      </w:r>
+      <w:proofErr w:type="spellStart"/>
+      <w:r>
+        <w:rPr>
+          <w:rFonts w:ascii="Courier New" w:eastAsia="Times New Roman" w:hAnsi="Courier New" w:cs="Courier New"/>
+          <w:color w:val="A9B7C6"/>
+          <w:sz w:val="20"/>
+          <w:szCs w:val="20"/>
+          <w:lang w:val="en-US" w:eastAsia="de-DE"/>
+        </w:rPr>
+        <w:t>u.task_comp</w:t>
+      </w:r>
+      <w:proofErr w:type="spellEnd"/>
+      <w:r>
+        <w:rPr>
+          <w:rFonts w:ascii="Courier New" w:eastAsia="Times New Roman" w:hAnsi="Courier New" w:cs="Courier New"/>
+          <w:color w:val="A9B7C6"/>
+          <w:sz w:val="20"/>
+          <w:szCs w:val="20"/>
+          <w:lang w:val="en-US" w:eastAsia="de-DE"/>
+        </w:rPr>
+        <w:t xml:space="preserve">) </w:t>
       </w:r>
       <w:r>
         <w:rPr>
@@ -1738,15 +1856,27 @@
         </w:rPr>
         <w:t xml:space="preserve">, </w:t>
       </w:r>
-      <w:r>
-        <w:rPr>
-          <w:rFonts w:ascii="Courier New" w:eastAsia="Times New Roman" w:hAnsi="Courier New" w:cs="Courier New"/>
-          <w:color w:val="A9B7C6"/>
-          <w:sz w:val="20"/>
-          <w:szCs w:val="20"/>
-          <w:lang w:val="en-US" w:eastAsia="de-DE"/>
-        </w:rPr>
-        <w:t xml:space="preserve">u.book_id </w:t>
+      <w:proofErr w:type="spellStart"/>
+      <w:r>
+        <w:rPr>
+          <w:rFonts w:ascii="Courier New" w:eastAsia="Times New Roman" w:hAnsi="Courier New" w:cs="Courier New"/>
+          <w:color w:val="A9B7C6"/>
+          <w:sz w:val="20"/>
+          <w:szCs w:val="20"/>
+          <w:lang w:val="en-US" w:eastAsia="de-DE"/>
+        </w:rPr>
+        <w:t>u.book_id</w:t>
+      </w:r>
+      <w:proofErr w:type="spellEnd"/>
+      <w:r>
+        <w:rPr>
+          <w:rFonts w:ascii="Courier New" w:eastAsia="Times New Roman" w:hAnsi="Courier New" w:cs="Courier New"/>
+          <w:color w:val="A9B7C6"/>
+          <w:sz w:val="20"/>
+          <w:szCs w:val="20"/>
+          <w:lang w:val="en-US" w:eastAsia="de-DE"/>
+        </w:rPr>
+        <w:t xml:space="preserve"> </w:t>
       </w:r>
       <w:r>
         <w:rPr>
@@ -1818,17 +1948,39 @@
           <w:szCs w:val="20"/>
           <w:lang w:val="en-US" w:eastAsia="de-DE"/>
         </w:rPr>
-        <w:t>SELECT DISTINCT double</w:t>
-      </w:r>
-      <w:r>
-        <w:rPr>
-          <w:rFonts w:ascii="Courier New" w:eastAsia="Times New Roman" w:hAnsi="Courier New" w:cs="Courier New"/>
-          <w:color w:val="A9B7C6"/>
-          <w:sz w:val="20"/>
-          <w:szCs w:val="20"/>
-          <w:lang w:val="en-US" w:eastAsia="de-DE"/>
-        </w:rPr>
-        <w:t xml:space="preserve">.user_id </w:t>
+        <w:t xml:space="preserve">SELECT DISTINCT </w:t>
+      </w:r>
+      <w:proofErr w:type="spellStart"/>
+      <w:r>
+        <w:rPr>
+          <w:rFonts w:ascii="Courier New" w:eastAsia="Times New Roman" w:hAnsi="Courier New" w:cs="Courier New"/>
+          <w:color w:val="CC7832"/>
+          <w:sz w:val="20"/>
+          <w:szCs w:val="20"/>
+          <w:lang w:val="en-US" w:eastAsia="de-DE"/>
+        </w:rPr>
+        <w:t>double</w:t>
+      </w:r>
+      <w:r>
+        <w:rPr>
+          <w:rFonts w:ascii="Courier New" w:eastAsia="Times New Roman" w:hAnsi="Courier New" w:cs="Courier New"/>
+          <w:color w:val="A9B7C6"/>
+          <w:sz w:val="20"/>
+          <w:szCs w:val="20"/>
+          <w:lang w:val="en-US" w:eastAsia="de-DE"/>
+        </w:rPr>
+        <w:t>.user_id</w:t>
+      </w:r>
+      <w:proofErr w:type="spellEnd"/>
+      <w:r>
+        <w:rPr>
+          <w:rFonts w:ascii="Courier New" w:eastAsia="Times New Roman" w:hAnsi="Courier New" w:cs="Courier New"/>
+          <w:color w:val="A9B7C6"/>
+          <w:sz w:val="20"/>
+          <w:szCs w:val="20"/>
+          <w:lang w:val="en-US" w:eastAsia="de-DE"/>
+        </w:rPr>
+        <w:t xml:space="preserve"> </w:t>
       </w:r>
       <w:r>
         <w:rPr>
@@ -1840,6 +1992,7 @@
         </w:rPr>
         <w:t xml:space="preserve">as </w:t>
       </w:r>
+      <w:proofErr w:type="spellStart"/>
       <w:r>
         <w:rPr>
           <w:rFonts w:ascii="Courier New" w:eastAsia="Times New Roman" w:hAnsi="Courier New" w:cs="Courier New"/>
@@ -1850,25 +2003,48 @@
         </w:rPr>
         <w:t>user_id</w:t>
       </w:r>
-      <w:r>
-        <w:rPr>
-          <w:rFonts w:ascii="Courier New" w:eastAsia="Times New Roman" w:hAnsi="Courier New" w:cs="Courier New"/>
-          <w:color w:val="CC7832"/>
-          <w:sz w:val="20"/>
-          <w:szCs w:val="20"/>
-          <w:lang w:val="en-US" w:eastAsia="de-DE"/>
-        </w:rPr>
-        <w:t>, double</w:t>
-      </w:r>
-      <w:r>
-        <w:rPr>
-          <w:rFonts w:ascii="Courier New" w:eastAsia="Times New Roman" w:hAnsi="Courier New" w:cs="Courier New"/>
-          <w:color w:val="A9B7C6"/>
-          <w:sz w:val="20"/>
-          <w:szCs w:val="20"/>
-          <w:lang w:val="en-US" w:eastAsia="de-DE"/>
-        </w:rPr>
-        <w:t xml:space="preserve">.task_comp </w:t>
+      <w:proofErr w:type="spellEnd"/>
+      <w:r>
+        <w:rPr>
+          <w:rFonts w:ascii="Courier New" w:eastAsia="Times New Roman" w:hAnsi="Courier New" w:cs="Courier New"/>
+          <w:color w:val="CC7832"/>
+          <w:sz w:val="20"/>
+          <w:szCs w:val="20"/>
+          <w:lang w:val="en-US" w:eastAsia="de-DE"/>
+        </w:rPr>
+        <w:t xml:space="preserve">, </w:t>
+      </w:r>
+      <w:proofErr w:type="spellStart"/>
+      <w:r>
+        <w:rPr>
+          <w:rFonts w:ascii="Courier New" w:eastAsia="Times New Roman" w:hAnsi="Courier New" w:cs="Courier New"/>
+          <w:color w:val="CC7832"/>
+          <w:sz w:val="20"/>
+          <w:szCs w:val="20"/>
+          <w:lang w:val="en-US" w:eastAsia="de-DE"/>
+        </w:rPr>
+        <w:t>double</w:t>
+      </w:r>
+      <w:r>
+        <w:rPr>
+          <w:rFonts w:ascii="Courier New" w:eastAsia="Times New Roman" w:hAnsi="Courier New" w:cs="Courier New"/>
+          <w:color w:val="A9B7C6"/>
+          <w:sz w:val="20"/>
+          <w:szCs w:val="20"/>
+          <w:lang w:val="en-US" w:eastAsia="de-DE"/>
+        </w:rPr>
+        <w:t>.task_comp</w:t>
+      </w:r>
+      <w:proofErr w:type="spellEnd"/>
+      <w:r>
+        <w:rPr>
+          <w:rFonts w:ascii="Courier New" w:eastAsia="Times New Roman" w:hAnsi="Courier New" w:cs="Courier New"/>
+          <w:color w:val="A9B7C6"/>
+          <w:sz w:val="20"/>
+          <w:szCs w:val="20"/>
+          <w:lang w:val="en-US" w:eastAsia="de-DE"/>
+        </w:rPr>
+        <w:t xml:space="preserve"> </w:t>
       </w:r>
       <w:r>
         <w:rPr>
@@ -1880,6 +2056,7 @@
         </w:rPr>
         <w:t xml:space="preserve">as </w:t>
       </w:r>
+      <w:proofErr w:type="spellStart"/>
       <w:r>
         <w:rPr>
           <w:rFonts w:ascii="Courier New" w:eastAsia="Times New Roman" w:hAnsi="Courier New" w:cs="Courier New"/>
@@ -1890,15 +2067,27 @@
         </w:rPr>
         <w:t>task_comp</w:t>
       </w:r>
-      <w:r>
-        <w:rPr>
-          <w:rFonts w:ascii="Courier New" w:eastAsia="Times New Roman" w:hAnsi="Courier New" w:cs="Courier New"/>
-          <w:color w:val="CC7832"/>
-          <w:sz w:val="20"/>
-          <w:szCs w:val="20"/>
-          <w:lang w:val="en-US" w:eastAsia="de-DE"/>
-        </w:rPr>
-        <w:t>, double</w:t>
+      <w:proofErr w:type="spellEnd"/>
+      <w:r>
+        <w:rPr>
+          <w:rFonts w:ascii="Courier New" w:eastAsia="Times New Roman" w:hAnsi="Courier New" w:cs="Courier New"/>
+          <w:color w:val="CC7832"/>
+          <w:sz w:val="20"/>
+          <w:szCs w:val="20"/>
+          <w:lang w:val="en-US" w:eastAsia="de-DE"/>
+        </w:rPr>
+        <w:t xml:space="preserve">, </w:t>
+      </w:r>
+      <w:proofErr w:type="spellStart"/>
+      <w:r>
+        <w:rPr>
+          <w:rFonts w:ascii="Courier New" w:eastAsia="Times New Roman" w:hAnsi="Courier New" w:cs="Courier New"/>
+          <w:color w:val="CC7832"/>
+          <w:sz w:val="20"/>
+          <w:szCs w:val="20"/>
+          <w:lang w:val="en-US" w:eastAsia="de-DE"/>
+        </w:rPr>
+        <w:t>double</w:t>
       </w:r>
       <w:r>
         <w:rPr>
@@ -1910,6 +2099,7 @@
         </w:rPr>
         <w:t>.book_id</w:t>
       </w:r>
+      <w:proofErr w:type="spellEnd"/>
       <w:r>
         <w:rPr>
           <w:rFonts w:ascii="Courier New" w:eastAsia="Times New Roman" w:hAnsi="Courier New" w:cs="Courier New"/>
@@ -1962,6 +2152,7 @@
         </w:rPr>
         <w:t xml:space="preserve">SELECT </w:t>
       </w:r>
+      <w:proofErr w:type="spellStart"/>
       <w:r>
         <w:rPr>
           <w:rFonts w:ascii="Courier New" w:eastAsia="Times New Roman" w:hAnsi="Courier New" w:cs="Courier New"/>
@@ -1980,7 +2171,18 @@
           <w:szCs w:val="20"/>
           <w:lang w:val="en-US" w:eastAsia="de-DE"/>
         </w:rPr>
-        <w:t xml:space="preserve">USER_ID </w:t>
+        <w:t>USER_ID</w:t>
+      </w:r>
+      <w:proofErr w:type="spellEnd"/>
+      <w:r>
+        <w:rPr>
+          <w:rFonts w:ascii="Courier New" w:eastAsia="Times New Roman" w:hAnsi="Courier New" w:cs="Courier New"/>
+          <w:color w:val="9876AA"/>
+          <w:sz w:val="20"/>
+          <w:szCs w:val="20"/>
+          <w:lang w:val="en-US" w:eastAsia="de-DE"/>
+        </w:rPr>
+        <w:t xml:space="preserve"> </w:t>
       </w:r>
       <w:r>
         <w:rPr>
@@ -1992,6 +2194,7 @@
         </w:rPr>
         <w:t xml:space="preserve">as </w:t>
       </w:r>
+      <w:proofErr w:type="spellStart"/>
       <w:r>
         <w:rPr>
           <w:rFonts w:ascii="Courier New" w:eastAsia="Times New Roman" w:hAnsi="Courier New" w:cs="Courier New"/>
@@ -2002,6 +2205,7 @@
         </w:rPr>
         <w:t>user_id</w:t>
       </w:r>
+      <w:proofErr w:type="spellEnd"/>
       <w:r>
         <w:rPr>
           <w:rFonts w:ascii="Courier New" w:eastAsia="Times New Roman" w:hAnsi="Courier New" w:cs="Courier New"/>
@@ -2012,6 +2216,7 @@
         </w:rPr>
         <w:t xml:space="preserve">, </w:t>
       </w:r>
+      <w:proofErr w:type="spellStart"/>
       <w:r>
         <w:rPr>
           <w:rFonts w:ascii="Courier New" w:eastAsia="Times New Roman" w:hAnsi="Courier New" w:cs="Courier New"/>
@@ -2030,6 +2235,69 @@
           <w:szCs w:val="20"/>
           <w:lang w:val="en-US" w:eastAsia="de-DE"/>
         </w:rPr>
+        <w:t>TASK</w:t>
+      </w:r>
+      <w:proofErr w:type="spellEnd"/>
+      <w:r>
+        <w:rPr>
+          <w:rFonts w:ascii="Courier New" w:eastAsia="Times New Roman" w:hAnsi="Courier New" w:cs="Courier New"/>
+          <w:color w:val="9876AA"/>
+          <w:sz w:val="20"/>
+          <w:szCs w:val="20"/>
+          <w:lang w:val="en-US" w:eastAsia="de-DE"/>
+        </w:rPr>
+        <w:t xml:space="preserve"> </w:t>
+      </w:r>
+      <w:r>
+        <w:rPr>
+          <w:rFonts w:ascii="Courier New" w:eastAsia="Times New Roman" w:hAnsi="Courier New" w:cs="Courier New"/>
+          <w:color w:val="CC7832"/>
+          <w:sz w:val="20"/>
+          <w:szCs w:val="20"/>
+          <w:lang w:val="en-US" w:eastAsia="de-DE"/>
+        </w:rPr>
+        <w:t xml:space="preserve">as </w:t>
+      </w:r>
+      <w:proofErr w:type="spellStart"/>
+      <w:r>
+        <w:rPr>
+          <w:rFonts w:ascii="Courier New" w:eastAsia="Times New Roman" w:hAnsi="Courier New" w:cs="Courier New"/>
+          <w:color w:val="A9B7C6"/>
+          <w:sz w:val="20"/>
+          <w:szCs w:val="20"/>
+          <w:lang w:val="en-US" w:eastAsia="de-DE"/>
+        </w:rPr>
+        <w:t>task_comp</w:t>
+      </w:r>
+      <w:proofErr w:type="spellEnd"/>
+      <w:r>
+        <w:rPr>
+          <w:rFonts w:ascii="Courier New" w:eastAsia="Times New Roman" w:hAnsi="Courier New" w:cs="Courier New"/>
+          <w:color w:val="CC7832"/>
+          <w:sz w:val="20"/>
+          <w:szCs w:val="20"/>
+          <w:lang w:val="en-US" w:eastAsia="de-DE"/>
+        </w:rPr>
+        <w:t xml:space="preserve">, </w:t>
+      </w:r>
+      <w:r>
+        <w:rPr>
+          <w:rFonts w:ascii="Courier New" w:eastAsia="Times New Roman" w:hAnsi="Courier New" w:cs="Courier New"/>
+          <w:color w:val="A9B7C6"/>
+          <w:sz w:val="20"/>
+          <w:szCs w:val="20"/>
+          <w:lang w:val="en-US" w:eastAsia="de-DE"/>
+        </w:rPr>
+        <w:t>TB.</w:t>
+      </w:r>
+      <w:r>
+        <w:rPr>
+          <w:rFonts w:ascii="Courier New" w:eastAsia="Times New Roman" w:hAnsi="Courier New" w:cs="Courier New"/>
+          <w:color w:val="9876AA"/>
+          <w:sz w:val="20"/>
+          <w:szCs w:val="20"/>
+          <w:lang w:val="en-US" w:eastAsia="de-DE"/>
+        </w:rPr>
         <w:t xml:space="preserve">TASK </w:t>
       </w:r>
       <w:r>
@@ -2042,16 +2310,18 @@
         </w:rPr>
         <w:t xml:space="preserve">as </w:t>
       </w:r>
-      <w:r>
-        <w:rPr>
-          <w:rFonts w:ascii="Courier New" w:eastAsia="Times New Roman" w:hAnsi="Courier New" w:cs="Courier New"/>
-          <w:color w:val="A9B7C6"/>
-          <w:sz w:val="20"/>
-          <w:szCs w:val="20"/>
-          <w:lang w:val="en-US" w:eastAsia="de-DE"/>
-        </w:rPr>
-        <w:t>task_comp</w:t>
-      </w:r>
+      <w:proofErr w:type="spellStart"/>
+      <w:r>
+        <w:rPr>
+          <w:rFonts w:ascii="Courier New" w:eastAsia="Times New Roman" w:hAnsi="Courier New" w:cs="Courier New"/>
+          <w:color w:val="A9B7C6"/>
+          <w:sz w:val="20"/>
+          <w:szCs w:val="20"/>
+          <w:lang w:val="en-US" w:eastAsia="de-DE"/>
+        </w:rPr>
+        <w:t>task_bk</w:t>
+      </w:r>
+      <w:proofErr w:type="spellEnd"/>
       <w:r>
         <w:rPr>
           <w:rFonts w:ascii="Courier New" w:eastAsia="Times New Roman" w:hAnsi="Courier New" w:cs="Courier New"/>
@@ -2080,7 +2350,7 @@
           <w:szCs w:val="20"/>
           <w:lang w:val="en-US" w:eastAsia="de-DE"/>
         </w:rPr>
-        <w:t xml:space="preserve">TASK </w:t>
+        <w:t xml:space="preserve">BOOK_ID </w:t>
       </w:r>
       <w:r>
         <w:rPr>
@@ -2092,56 +2362,7 @@
         </w:rPr>
         <w:t xml:space="preserve">as </w:t>
       </w:r>
-      <w:r>
-        <w:rPr>
-          <w:rFonts w:ascii="Courier New" w:eastAsia="Times New Roman" w:hAnsi="Courier New" w:cs="Courier New"/>
-          <w:color w:val="A9B7C6"/>
-          <w:sz w:val="20"/>
-          <w:szCs w:val="20"/>
-          <w:lang w:val="en-US" w:eastAsia="de-DE"/>
-        </w:rPr>
-        <w:t>task_bk</w:t>
-      </w:r>
-      <w:r>
-        <w:rPr>
-          <w:rFonts w:ascii="Courier New" w:eastAsia="Times New Roman" w:hAnsi="Courier New" w:cs="Courier New"/>
-          <w:color w:val="CC7832"/>
-          <w:sz w:val="20"/>
-          <w:szCs w:val="20"/>
-          <w:lang w:val="en-US" w:eastAsia="de-DE"/>
-        </w:rPr>
-        <w:t xml:space="preserve">, </w:t>
-      </w:r>
-      <w:r>
-        <w:rPr>
-          <w:rFonts w:ascii="Courier New" w:eastAsia="Times New Roman" w:hAnsi="Courier New" w:cs="Courier New"/>
-          <w:color w:val="A9B7C6"/>
-          <w:sz w:val="20"/>
-          <w:szCs w:val="20"/>
-          <w:lang w:val="en-US" w:eastAsia="de-DE"/>
-        </w:rPr>
-        <w:t>TB.</w:t>
-      </w:r>
-      <w:r>
-        <w:rPr>
-          <w:rFonts w:ascii="Courier New" w:eastAsia="Times New Roman" w:hAnsi="Courier New" w:cs="Courier New"/>
-          <w:color w:val="9876AA"/>
-          <w:sz w:val="20"/>
-          <w:szCs w:val="20"/>
-          <w:lang w:val="en-US" w:eastAsia="de-DE"/>
-        </w:rPr>
-        <w:t xml:space="preserve">BOOK_ID </w:t>
-      </w:r>
-      <w:r>
-        <w:rPr>
-          <w:rFonts w:ascii="Courier New" w:eastAsia="Times New Roman" w:hAnsi="Courier New" w:cs="Courier New"/>
-          <w:color w:val="CC7832"/>
-          <w:sz w:val="20"/>
-          <w:szCs w:val="20"/>
-          <w:lang w:val="en-US" w:eastAsia="de-DE"/>
-        </w:rPr>
-        <w:t xml:space="preserve">as </w:t>
-      </w:r>
+      <w:proofErr w:type="spellStart"/>
       <w:r>
         <w:rPr>
           <w:rFonts w:ascii="Courier New" w:eastAsia="Times New Roman" w:hAnsi="Courier New" w:cs="Courier New"/>
@@ -2152,6 +2373,7 @@
         </w:rPr>
         <w:t>book_id</w:t>
       </w:r>
+      <w:proofErr w:type="spellEnd"/>
       <w:r>
         <w:rPr>
           <w:rFonts w:ascii="Courier New" w:eastAsia="Times New Roman" w:hAnsi="Courier New" w:cs="Courier New"/>
@@ -2224,6 +2446,7 @@
         </w:rPr>
         <w:t xml:space="preserve">on </w:t>
       </w:r>
+      <w:proofErr w:type="spellStart"/>
       <w:r>
         <w:rPr>
           <w:rFonts w:ascii="Courier New" w:eastAsia="Times New Roman" w:hAnsi="Courier New" w:cs="Courier New"/>
@@ -2242,28 +2465,51 @@
           <w:szCs w:val="20"/>
           <w:lang w:val="en-US" w:eastAsia="de-DE"/>
         </w:rPr>
-        <w:t xml:space="preserve">LOG_ID </w:t>
-      </w:r>
-      <w:r>
-        <w:rPr>
-          <w:rFonts w:ascii="Courier New" w:eastAsia="Times New Roman" w:hAnsi="Courier New" w:cs="Courier New"/>
-          <w:color w:val="A9B7C6"/>
-          <w:sz w:val="20"/>
-          <w:szCs w:val="20"/>
-          <w:lang w:val="en-US" w:eastAsia="de-DE"/>
-        </w:rPr>
-        <w:t>= l.</w:t>
-      </w:r>
-      <w:r>
-        <w:rPr>
-          <w:rFonts w:ascii="Courier New" w:eastAsia="Times New Roman" w:hAnsi="Courier New" w:cs="Courier New"/>
-          <w:color w:val="9876AA"/>
-          <w:sz w:val="20"/>
-          <w:szCs w:val="20"/>
-          <w:lang w:val="en-US" w:eastAsia="de-DE"/>
-        </w:rPr>
         <w:t>LOG_ID</w:t>
       </w:r>
+      <w:proofErr w:type="spellEnd"/>
+      <w:r>
+        <w:rPr>
+          <w:rFonts w:ascii="Courier New" w:eastAsia="Times New Roman" w:hAnsi="Courier New" w:cs="Courier New"/>
+          <w:color w:val="9876AA"/>
+          <w:sz w:val="20"/>
+          <w:szCs w:val="20"/>
+          <w:lang w:val="en-US" w:eastAsia="de-DE"/>
+        </w:rPr>
+        <w:t xml:space="preserve"> </w:t>
+      </w:r>
+      <w:r>
+        <w:rPr>
+          <w:rFonts w:ascii="Courier New" w:eastAsia="Times New Roman" w:hAnsi="Courier New" w:cs="Courier New"/>
+          <w:color w:val="A9B7C6"/>
+          <w:sz w:val="20"/>
+          <w:szCs w:val="20"/>
+          <w:lang w:val="en-US" w:eastAsia="de-DE"/>
+        </w:rPr>
+        <w:t xml:space="preserve">= </w:t>
+      </w:r>
+      <w:proofErr w:type="spellStart"/>
+      <w:r>
+        <w:rPr>
+          <w:rFonts w:ascii="Courier New" w:eastAsia="Times New Roman" w:hAnsi="Courier New" w:cs="Courier New"/>
+          <w:color w:val="A9B7C6"/>
+          <w:sz w:val="20"/>
+          <w:szCs w:val="20"/>
+          <w:lang w:val="en-US" w:eastAsia="de-DE"/>
+        </w:rPr>
+        <w:t>l.</w:t>
+      </w:r>
+      <w:r>
+        <w:rPr>
+          <w:rFonts w:ascii="Courier New" w:eastAsia="Times New Roman" w:hAnsi="Courier New" w:cs="Courier New"/>
+          <w:color w:val="9876AA"/>
+          <w:sz w:val="20"/>
+          <w:szCs w:val="20"/>
+          <w:lang w:val="en-US" w:eastAsia="de-DE"/>
+        </w:rPr>
+        <w:t>LOG_ID</w:t>
+      </w:r>
+      <w:proofErr w:type="spellEnd"/>
       <w:r>
         <w:rPr>
           <w:rFonts w:ascii="Courier New" w:eastAsia="Times New Roman" w:hAnsi="Courier New" w:cs="Courier New"/>
@@ -2305,6 +2551,7 @@
         </w:rPr>
         <w:t xml:space="preserve">on </w:t>
       </w:r>
+      <w:proofErr w:type="spellStart"/>
       <w:r>
         <w:rPr>
           <w:rFonts w:ascii="Courier New" w:eastAsia="Times New Roman" w:hAnsi="Courier New" w:cs="Courier New"/>
@@ -2323,7 +2570,18 @@
           <w:szCs w:val="20"/>
           <w:lang w:val="en-US" w:eastAsia="de-DE"/>
         </w:rPr>
-        <w:t xml:space="preserve">TASK </w:t>
+        <w:t>TASK</w:t>
+      </w:r>
+      <w:proofErr w:type="spellEnd"/>
+      <w:r>
+        <w:rPr>
+          <w:rFonts w:ascii="Courier New" w:eastAsia="Times New Roman" w:hAnsi="Courier New" w:cs="Courier New"/>
+          <w:color w:val="9876AA"/>
+          <w:sz w:val="20"/>
+          <w:szCs w:val="20"/>
+          <w:lang w:val="en-US" w:eastAsia="de-DE"/>
+        </w:rPr>
+        <w:t xml:space="preserve"> </w:t>
       </w:r>
       <w:r>
         <w:rPr>
@@ -2366,6 +2624,7 @@
         </w:rPr>
         <w:t xml:space="preserve">WHERE </w:t>
       </w:r>
+      <w:proofErr w:type="spellStart"/>
       <w:r>
         <w:rPr>
           <w:rFonts w:ascii="Courier New" w:eastAsia="Times New Roman" w:hAnsi="Courier New" w:cs="Courier New"/>
@@ -2384,7 +2643,18 @@
           <w:szCs w:val="20"/>
           <w:lang w:val="en-US" w:eastAsia="de-DE"/>
         </w:rPr>
-        <w:t xml:space="preserve">CORRECT </w:t>
+        <w:t>CORRECT</w:t>
+      </w:r>
+      <w:proofErr w:type="spellEnd"/>
+      <w:r>
+        <w:rPr>
+          <w:rFonts w:ascii="Courier New" w:eastAsia="Times New Roman" w:hAnsi="Courier New" w:cs="Courier New"/>
+          <w:color w:val="9876AA"/>
+          <w:sz w:val="20"/>
+          <w:szCs w:val="20"/>
+          <w:lang w:val="en-US" w:eastAsia="de-DE"/>
+        </w:rPr>
+        <w:t xml:space="preserve"> </w:t>
       </w:r>
       <w:r>
         <w:rPr>
@@ -2479,6 +2749,7 @@
         </w:rPr>
         <w:t xml:space="preserve">GROUP BY </w:t>
       </w:r>
+      <w:proofErr w:type="spellStart"/>
       <w:r>
         <w:rPr>
           <w:rFonts w:ascii="Courier New" w:eastAsia="Times New Roman" w:hAnsi="Courier New" w:cs="Courier New"/>
@@ -2489,6 +2760,7 @@
         </w:rPr>
         <w:t>u.user_id</w:t>
       </w:r>
+      <w:proofErr w:type="spellEnd"/>
       <w:r>
         <w:rPr>
           <w:rFonts w:ascii="Courier New" w:eastAsia="Times New Roman" w:hAnsi="Courier New" w:cs="Courier New"/>
@@ -2499,6 +2771,7 @@
         </w:rPr>
         <w:t xml:space="preserve">, </w:t>
       </w:r>
+      <w:proofErr w:type="spellStart"/>
       <w:r>
         <w:rPr>
           <w:rFonts w:ascii="Courier New" w:eastAsia="Times New Roman" w:hAnsi="Courier New" w:cs="Courier New"/>
@@ -2509,6 +2782,7 @@
         </w:rPr>
         <w:t>u.book_id</w:t>
       </w:r>
+      <w:proofErr w:type="spellEnd"/>
       <w:r>
         <w:rPr>
           <w:rFonts w:ascii="Courier New" w:eastAsia="Times New Roman" w:hAnsi="Courier New" w:cs="Courier New"/>
@@ -2610,6 +2884,7 @@
         </w:rPr>
         <w:t xml:space="preserve">as </w:t>
       </w:r>
+      <w:proofErr w:type="spellStart"/>
       <w:r>
         <w:rPr>
           <w:rFonts w:ascii="Courier New" w:eastAsia="Times New Roman" w:hAnsi="Courier New" w:cs="Courier New"/>
@@ -2620,6 +2895,7 @@
         </w:rPr>
         <w:t>test_counter</w:t>
       </w:r>
+      <w:proofErr w:type="spellEnd"/>
       <w:r>
         <w:rPr>
           <w:rFonts w:ascii="Courier New" w:eastAsia="Times New Roman" w:hAnsi="Courier New" w:cs="Courier New"/>
@@ -2720,16 +2996,29 @@
         </w:rPr>
         <w:t xml:space="preserve">test on </w:t>
       </w:r>
-      <w:r>
-        <w:rPr>
-          <w:rFonts w:ascii="Courier New" w:eastAsia="Times New Roman" w:hAnsi="Courier New" w:cs="Courier New"/>
-          <w:color w:val="A9B7C6"/>
-          <w:sz w:val="20"/>
-          <w:szCs w:val="20"/>
-          <w:lang w:val="en-US" w:eastAsia="de-DE"/>
-        </w:rPr>
-        <w:t xml:space="preserve">books.book = </w:t>
-      </w:r>
+      <w:proofErr w:type="spellStart"/>
+      <w:r>
+        <w:rPr>
+          <w:rFonts w:ascii="Courier New" w:eastAsia="Times New Roman" w:hAnsi="Courier New" w:cs="Courier New"/>
+          <w:color w:val="A9B7C6"/>
+          <w:sz w:val="20"/>
+          <w:szCs w:val="20"/>
+          <w:lang w:val="en-US" w:eastAsia="de-DE"/>
+        </w:rPr>
+        <w:t>books.book</w:t>
+      </w:r>
+      <w:proofErr w:type="spellEnd"/>
+      <w:r>
+        <w:rPr>
+          <w:rFonts w:ascii="Courier New" w:eastAsia="Times New Roman" w:hAnsi="Courier New" w:cs="Courier New"/>
+          <w:color w:val="A9B7C6"/>
+          <w:sz w:val="20"/>
+          <w:szCs w:val="20"/>
+          <w:lang w:val="en-US" w:eastAsia="de-DE"/>
+        </w:rPr>
+        <w:t xml:space="preserve"> = </w:t>
+      </w:r>
+      <w:proofErr w:type="spellStart"/>
       <w:r>
         <w:rPr>
           <w:rFonts w:ascii="Courier New" w:eastAsia="Times New Roman" w:hAnsi="Courier New" w:cs="Courier New"/>
@@ -2760,6 +3049,7 @@
         </w:rPr>
         <w:t>BOOK_ID</w:t>
       </w:r>
+      <w:proofErr w:type="spellEnd"/>
       <w:r>
         <w:rPr>
           <w:rFonts w:ascii="Courier New" w:eastAsia="Times New Roman" w:hAnsi="Courier New" w:cs="Courier New"/>
@@ -2780,6 +3070,7 @@
         </w:rPr>
         <w:t xml:space="preserve">GROUP BY </w:t>
       </w:r>
+      <w:proofErr w:type="spellStart"/>
       <w:r>
         <w:rPr>
           <w:rFonts w:ascii="Courier New" w:eastAsia="Times New Roman" w:hAnsi="Courier New" w:cs="Courier New"/>
@@ -2790,6 +3081,7 @@
         </w:rPr>
         <w:t>books.user_id</w:t>
       </w:r>
+      <w:proofErr w:type="spellEnd"/>
     </w:p>
     <w:p>
       <w:pPr>
@@ -2879,6 +3171,1596 @@
     </w:p>
     <w:p>
       <w:pPr>
+        <w:shd w:val="clear" w:color="auto" w:fill="2B2B2B"/>
+        <w:tabs>
+          <w:tab w:val="left" w:pos="916"/>
+          <w:tab w:val="left" w:pos="1832"/>
+          <w:tab w:val="left" w:pos="2748"/>
+          <w:tab w:val="left" w:pos="3664"/>
+          <w:tab w:val="left" w:pos="4580"/>
+          <w:tab w:val="left" w:pos="5496"/>
+          <w:tab w:val="left" w:pos="6412"/>
+          <w:tab w:val="left" w:pos="7328"/>
+          <w:tab w:val="left" w:pos="8244"/>
+          <w:tab w:val="left" w:pos="9160"/>
+          <w:tab w:val="left" w:pos="10076"/>
+          <w:tab w:val="left" w:pos="10992"/>
+          <w:tab w:val="left" w:pos="11908"/>
+          <w:tab w:val="left" w:pos="12824"/>
+          <w:tab w:val="left" w:pos="13740"/>
+          <w:tab w:val="left" w:pos="14656"/>
+        </w:tabs>
+        <w:rPr>
+          <w:rFonts w:ascii="Courier New" w:eastAsia="Times New Roman" w:hAnsi="Courier New" w:cs="Courier New"/>
+          <w:color w:val="A9B7C6"/>
+          <w:sz w:val="20"/>
+          <w:szCs w:val="20"/>
+          <w:lang w:val="en-US" w:eastAsia="de-DE"/>
+        </w:rPr>
+      </w:pPr>
+      <w:r>
+        <w:rPr>
+          <w:rFonts w:ascii="Courier New" w:eastAsia="Times New Roman" w:hAnsi="Courier New" w:cs="Courier New"/>
+          <w:color w:val="CC7832"/>
+          <w:sz w:val="20"/>
+          <w:szCs w:val="20"/>
+          <w:lang w:val="en-US" w:eastAsia="de-DE"/>
+        </w:rPr>
+        <w:lastRenderedPageBreak/>
+        <w:t xml:space="preserve">SELECT </w:t>
+      </w:r>
+      <w:proofErr w:type="spellStart"/>
+      <w:r>
+        <w:rPr>
+          <w:rFonts w:ascii="Courier New" w:eastAsia="Times New Roman" w:hAnsi="Courier New" w:cs="Courier New"/>
+          <w:color w:val="A9B7C6"/>
+          <w:sz w:val="20"/>
+          <w:szCs w:val="20"/>
+          <w:lang w:val="en-US" w:eastAsia="de-DE"/>
+        </w:rPr>
+        <w:t>books.book</w:t>
+      </w:r>
+      <w:proofErr w:type="spellEnd"/>
+      <w:r>
+        <w:rPr>
+          <w:rFonts w:ascii="Courier New" w:eastAsia="Times New Roman" w:hAnsi="Courier New" w:cs="Courier New"/>
+          <w:color w:val="CC7832"/>
+          <w:sz w:val="20"/>
+          <w:szCs w:val="20"/>
+          <w:lang w:val="en-US" w:eastAsia="de-DE"/>
+        </w:rPr>
+        <w:t xml:space="preserve">, </w:t>
+      </w:r>
+      <w:r>
+        <w:rPr>
+          <w:rFonts w:ascii="Courier New" w:eastAsia="Times New Roman" w:hAnsi="Courier New" w:cs="Courier New"/>
+          <w:color w:val="FFC66D"/>
+          <w:sz w:val="20"/>
+          <w:szCs w:val="20"/>
+          <w:lang w:val="en-US" w:eastAsia="de-DE"/>
+        </w:rPr>
+        <w:t>SUM</w:t>
+      </w:r>
+      <w:r>
+        <w:rPr>
+          <w:rFonts w:ascii="Courier New" w:eastAsia="Times New Roman" w:hAnsi="Courier New" w:cs="Courier New"/>
+          <w:color w:val="A9B7C6"/>
+          <w:sz w:val="20"/>
+          <w:szCs w:val="20"/>
+          <w:lang w:val="en-US" w:eastAsia="de-DE"/>
+        </w:rPr>
+        <w:t>(</w:t>
+      </w:r>
+      <w:r>
+        <w:rPr>
+          <w:rFonts w:ascii="Courier New" w:eastAsia="Times New Roman" w:hAnsi="Courier New" w:cs="Courier New"/>
+          <w:color w:val="CC7832"/>
+          <w:sz w:val="20"/>
+          <w:szCs w:val="20"/>
+          <w:lang w:val="en-US" w:eastAsia="de-DE"/>
+        </w:rPr>
+        <w:t xml:space="preserve">Case when </w:t>
+      </w:r>
+      <w:proofErr w:type="spellStart"/>
+      <w:r>
+        <w:rPr>
+          <w:rFonts w:ascii="Courier New" w:eastAsia="Times New Roman" w:hAnsi="Courier New" w:cs="Courier New"/>
+          <w:color w:val="CC7832"/>
+          <w:sz w:val="20"/>
+          <w:szCs w:val="20"/>
+          <w:lang w:val="en-US" w:eastAsia="de-DE"/>
+        </w:rPr>
+        <w:t>test</w:t>
+      </w:r>
+      <w:r>
+        <w:rPr>
+          <w:rFonts w:ascii="Courier New" w:eastAsia="Times New Roman" w:hAnsi="Courier New" w:cs="Courier New"/>
+          <w:color w:val="A9B7C6"/>
+          <w:sz w:val="20"/>
+          <w:szCs w:val="20"/>
+          <w:lang w:val="en-US" w:eastAsia="de-DE"/>
+        </w:rPr>
+        <w:t>.test_counter</w:t>
+      </w:r>
+      <w:proofErr w:type="spellEnd"/>
+      <w:r>
+        <w:rPr>
+          <w:rFonts w:ascii="Courier New" w:eastAsia="Times New Roman" w:hAnsi="Courier New" w:cs="Courier New"/>
+          <w:color w:val="A9B7C6"/>
+          <w:sz w:val="20"/>
+          <w:szCs w:val="20"/>
+          <w:lang w:val="en-US" w:eastAsia="de-DE"/>
+        </w:rPr>
+        <w:t xml:space="preserve"> = </w:t>
+      </w:r>
+      <w:proofErr w:type="spellStart"/>
+      <w:r>
+        <w:rPr>
+          <w:rFonts w:ascii="Courier New" w:eastAsia="Times New Roman" w:hAnsi="Courier New" w:cs="Courier New"/>
+          <w:color w:val="A9B7C6"/>
+          <w:sz w:val="20"/>
+          <w:szCs w:val="20"/>
+          <w:lang w:val="en-US" w:eastAsia="de-DE"/>
+        </w:rPr>
+        <w:t>books.counter</w:t>
+      </w:r>
+      <w:proofErr w:type="spellEnd"/>
+      <w:r>
+        <w:rPr>
+          <w:rFonts w:ascii="Courier New" w:eastAsia="Times New Roman" w:hAnsi="Courier New" w:cs="Courier New"/>
+          <w:color w:val="A9B7C6"/>
+          <w:sz w:val="20"/>
+          <w:szCs w:val="20"/>
+          <w:lang w:val="en-US" w:eastAsia="de-DE"/>
+        </w:rPr>
+        <w:t xml:space="preserve"> </w:t>
+      </w:r>
+      <w:r>
+        <w:rPr>
+          <w:rFonts w:ascii="Courier New" w:eastAsia="Times New Roman" w:hAnsi="Courier New" w:cs="Courier New"/>
+          <w:color w:val="CC7832"/>
+          <w:sz w:val="20"/>
+          <w:szCs w:val="20"/>
+          <w:lang w:val="en-US" w:eastAsia="de-DE"/>
+        </w:rPr>
+        <w:t xml:space="preserve">then </w:t>
+      </w:r>
+      <w:r>
+        <w:rPr>
+          <w:rFonts w:ascii="Courier New" w:eastAsia="Times New Roman" w:hAnsi="Courier New" w:cs="Courier New"/>
+          <w:color w:val="6897BB"/>
+          <w:sz w:val="20"/>
+          <w:szCs w:val="20"/>
+          <w:lang w:val="en-US" w:eastAsia="de-DE"/>
+        </w:rPr>
+        <w:t xml:space="preserve">1 </w:t>
+      </w:r>
+      <w:r>
+        <w:rPr>
+          <w:rFonts w:ascii="Courier New" w:eastAsia="Times New Roman" w:hAnsi="Courier New" w:cs="Courier New"/>
+          <w:color w:val="CC7832"/>
+          <w:sz w:val="20"/>
+          <w:szCs w:val="20"/>
+          <w:lang w:val="en-US" w:eastAsia="de-DE"/>
+        </w:rPr>
+        <w:t xml:space="preserve">else </w:t>
+      </w:r>
+      <w:r>
+        <w:rPr>
+          <w:rFonts w:ascii="Courier New" w:eastAsia="Times New Roman" w:hAnsi="Courier New" w:cs="Courier New"/>
+          <w:color w:val="6897BB"/>
+          <w:sz w:val="20"/>
+          <w:szCs w:val="20"/>
+          <w:lang w:val="en-US" w:eastAsia="de-DE"/>
+        </w:rPr>
+        <w:t xml:space="preserve">0 </w:t>
+      </w:r>
+      <w:r>
+        <w:rPr>
+          <w:rFonts w:ascii="Courier New" w:eastAsia="Times New Roman" w:hAnsi="Courier New" w:cs="Courier New"/>
+          <w:color w:val="CC7832"/>
+          <w:sz w:val="20"/>
+          <w:szCs w:val="20"/>
+          <w:lang w:val="en-US" w:eastAsia="de-DE"/>
+        </w:rPr>
+        <w:t>end</w:t>
+      </w:r>
+      <w:r>
+        <w:rPr>
+          <w:rFonts w:ascii="Courier New" w:eastAsia="Times New Roman" w:hAnsi="Courier New" w:cs="Courier New"/>
+          <w:color w:val="A9B7C6"/>
+          <w:sz w:val="20"/>
+          <w:szCs w:val="20"/>
+          <w:lang w:val="en-US" w:eastAsia="de-DE"/>
+        </w:rPr>
+        <w:t>)</w:t>
+      </w:r>
+      <w:r>
+        <w:rPr>
+          <w:rFonts w:ascii="Courier New" w:eastAsia="Times New Roman" w:hAnsi="Courier New" w:cs="Courier New"/>
+          <w:color w:val="A9B7C6"/>
+          <w:sz w:val="20"/>
+          <w:szCs w:val="20"/>
+          <w:lang w:val="en-US" w:eastAsia="de-DE"/>
+        </w:rPr>
+        <w:br/>
+      </w:r>
+      <w:r>
+        <w:rPr>
+          <w:rFonts w:ascii="Courier New" w:eastAsia="Times New Roman" w:hAnsi="Courier New" w:cs="Courier New"/>
+          <w:color w:val="CC7832"/>
+          <w:sz w:val="20"/>
+          <w:szCs w:val="20"/>
+          <w:lang w:val="en-US" w:eastAsia="de-DE"/>
+        </w:rPr>
+        <w:t xml:space="preserve">FROM </w:t>
+      </w:r>
+      <w:r>
+        <w:rPr>
+          <w:rFonts w:ascii="Courier New" w:eastAsia="Times New Roman" w:hAnsi="Courier New" w:cs="Courier New"/>
+          <w:color w:val="A9B7C6"/>
+          <w:sz w:val="20"/>
+          <w:szCs w:val="20"/>
+          <w:lang w:val="en-US" w:eastAsia="de-DE"/>
+        </w:rPr>
+        <w:t>(</w:t>
+      </w:r>
+      <w:r>
+        <w:rPr>
+          <w:rFonts w:ascii="Courier New" w:eastAsia="Times New Roman" w:hAnsi="Courier New" w:cs="Courier New"/>
+          <w:color w:val="A9B7C6"/>
+          <w:sz w:val="20"/>
+          <w:szCs w:val="20"/>
+          <w:lang w:val="en-US" w:eastAsia="de-DE"/>
+        </w:rPr>
+        <w:br/>
+        <w:t xml:space="preserve">    </w:t>
+      </w:r>
+      <w:r>
+        <w:rPr>
+          <w:rFonts w:ascii="Courier New" w:eastAsia="Times New Roman" w:hAnsi="Courier New" w:cs="Courier New"/>
+          <w:color w:val="CC7832"/>
+          <w:sz w:val="20"/>
+          <w:szCs w:val="20"/>
+          <w:lang w:val="en-US" w:eastAsia="de-DE"/>
+        </w:rPr>
+        <w:t xml:space="preserve">SELECT </w:t>
+      </w:r>
+      <w:proofErr w:type="spellStart"/>
+      <w:r>
+        <w:rPr>
+          <w:rFonts w:ascii="Courier New" w:eastAsia="Times New Roman" w:hAnsi="Courier New" w:cs="Courier New"/>
+          <w:color w:val="A9B7C6"/>
+          <w:sz w:val="20"/>
+          <w:szCs w:val="20"/>
+          <w:lang w:val="en-US" w:eastAsia="de-DE"/>
+        </w:rPr>
+        <w:t>u.user_id</w:t>
+      </w:r>
+      <w:proofErr w:type="spellEnd"/>
+      <w:r>
+        <w:rPr>
+          <w:rFonts w:ascii="Courier New" w:eastAsia="Times New Roman" w:hAnsi="Courier New" w:cs="Courier New"/>
+          <w:color w:val="CC7832"/>
+          <w:sz w:val="20"/>
+          <w:szCs w:val="20"/>
+          <w:lang w:val="en-US" w:eastAsia="de-DE"/>
+        </w:rPr>
+        <w:t xml:space="preserve">, </w:t>
+      </w:r>
+      <w:r>
+        <w:rPr>
+          <w:rFonts w:ascii="Courier New" w:eastAsia="Times New Roman" w:hAnsi="Courier New" w:cs="Courier New"/>
+          <w:color w:val="FFC66D"/>
+          <w:sz w:val="20"/>
+          <w:szCs w:val="20"/>
+          <w:lang w:val="en-US" w:eastAsia="de-DE"/>
+        </w:rPr>
+        <w:t>count</w:t>
+      </w:r>
+      <w:r>
+        <w:rPr>
+          <w:rFonts w:ascii="Courier New" w:eastAsia="Times New Roman" w:hAnsi="Courier New" w:cs="Courier New"/>
+          <w:color w:val="A9B7C6"/>
+          <w:sz w:val="20"/>
+          <w:szCs w:val="20"/>
+          <w:lang w:val="en-US" w:eastAsia="de-DE"/>
+        </w:rPr>
+        <w:t>(</w:t>
+      </w:r>
+      <w:proofErr w:type="spellStart"/>
+      <w:r>
+        <w:rPr>
+          <w:rFonts w:ascii="Courier New" w:eastAsia="Times New Roman" w:hAnsi="Courier New" w:cs="Courier New"/>
+          <w:color w:val="A9B7C6"/>
+          <w:sz w:val="20"/>
+          <w:szCs w:val="20"/>
+          <w:lang w:val="en-US" w:eastAsia="de-DE"/>
+        </w:rPr>
+        <w:t>u.task_comp</w:t>
+      </w:r>
+      <w:proofErr w:type="spellEnd"/>
+      <w:r>
+        <w:rPr>
+          <w:rFonts w:ascii="Courier New" w:eastAsia="Times New Roman" w:hAnsi="Courier New" w:cs="Courier New"/>
+          <w:color w:val="A9B7C6"/>
+          <w:sz w:val="20"/>
+          <w:szCs w:val="20"/>
+          <w:lang w:val="en-US" w:eastAsia="de-DE"/>
+        </w:rPr>
+        <w:t xml:space="preserve">) </w:t>
+      </w:r>
+      <w:r>
+        <w:rPr>
+          <w:rFonts w:ascii="Courier New" w:eastAsia="Times New Roman" w:hAnsi="Courier New" w:cs="Courier New"/>
+          <w:color w:val="CC7832"/>
+          <w:sz w:val="20"/>
+          <w:szCs w:val="20"/>
+          <w:lang w:val="en-US" w:eastAsia="de-DE"/>
+        </w:rPr>
+        <w:t xml:space="preserve">as </w:t>
+      </w:r>
+      <w:r>
+        <w:rPr>
+          <w:rFonts w:ascii="Courier New" w:eastAsia="Times New Roman" w:hAnsi="Courier New" w:cs="Courier New"/>
+          <w:color w:val="A9B7C6"/>
+          <w:sz w:val="20"/>
+          <w:szCs w:val="20"/>
+          <w:lang w:val="en-US" w:eastAsia="de-DE"/>
+        </w:rPr>
+        <w:t>counter</w:t>
+      </w:r>
+      <w:r>
+        <w:rPr>
+          <w:rFonts w:ascii="Courier New" w:eastAsia="Times New Roman" w:hAnsi="Courier New" w:cs="Courier New"/>
+          <w:color w:val="CC7832"/>
+          <w:sz w:val="20"/>
+          <w:szCs w:val="20"/>
+          <w:lang w:val="en-US" w:eastAsia="de-DE"/>
+        </w:rPr>
+        <w:t xml:space="preserve">, </w:t>
+      </w:r>
+      <w:proofErr w:type="spellStart"/>
+      <w:r>
+        <w:rPr>
+          <w:rFonts w:ascii="Courier New" w:eastAsia="Times New Roman" w:hAnsi="Courier New" w:cs="Courier New"/>
+          <w:color w:val="A9B7C6"/>
+          <w:sz w:val="20"/>
+          <w:szCs w:val="20"/>
+          <w:lang w:val="en-US" w:eastAsia="de-DE"/>
+        </w:rPr>
+        <w:t>u.book_id</w:t>
+      </w:r>
+      <w:proofErr w:type="spellEnd"/>
+      <w:r>
+        <w:rPr>
+          <w:rFonts w:ascii="Courier New" w:eastAsia="Times New Roman" w:hAnsi="Courier New" w:cs="Courier New"/>
+          <w:color w:val="A9B7C6"/>
+          <w:sz w:val="20"/>
+          <w:szCs w:val="20"/>
+          <w:lang w:val="en-US" w:eastAsia="de-DE"/>
+        </w:rPr>
+        <w:t xml:space="preserve"> </w:t>
+      </w:r>
+      <w:r>
+        <w:rPr>
+          <w:rFonts w:ascii="Courier New" w:eastAsia="Times New Roman" w:hAnsi="Courier New" w:cs="Courier New"/>
+          <w:color w:val="CC7832"/>
+          <w:sz w:val="20"/>
+          <w:szCs w:val="20"/>
+          <w:lang w:val="en-US" w:eastAsia="de-DE"/>
+        </w:rPr>
+        <w:t xml:space="preserve">as </w:t>
+      </w:r>
+      <w:r>
+        <w:rPr>
+          <w:rFonts w:ascii="Courier New" w:eastAsia="Times New Roman" w:hAnsi="Courier New" w:cs="Courier New"/>
+          <w:color w:val="A9B7C6"/>
+          <w:sz w:val="20"/>
+          <w:szCs w:val="20"/>
+          <w:lang w:val="en-US" w:eastAsia="de-DE"/>
+        </w:rPr>
+        <w:t>book</w:t>
+      </w:r>
+      <w:r>
+        <w:rPr>
+          <w:rFonts w:ascii="Courier New" w:eastAsia="Times New Roman" w:hAnsi="Courier New" w:cs="Courier New"/>
+          <w:color w:val="A9B7C6"/>
+          <w:sz w:val="20"/>
+          <w:szCs w:val="20"/>
+          <w:lang w:val="en-US" w:eastAsia="de-DE"/>
+        </w:rPr>
+        <w:br/>
+        <w:t xml:space="preserve">    </w:t>
+      </w:r>
+      <w:r>
+        <w:rPr>
+          <w:rFonts w:ascii="Courier New" w:eastAsia="Times New Roman" w:hAnsi="Courier New" w:cs="Courier New"/>
+          <w:color w:val="CC7832"/>
+          <w:sz w:val="20"/>
+          <w:szCs w:val="20"/>
+          <w:lang w:val="en-US" w:eastAsia="de-DE"/>
+        </w:rPr>
+        <w:t xml:space="preserve">FROM </w:t>
+      </w:r>
+      <w:r>
+        <w:rPr>
+          <w:rFonts w:ascii="Courier New" w:eastAsia="Times New Roman" w:hAnsi="Courier New" w:cs="Courier New"/>
+          <w:color w:val="A9B7C6"/>
+          <w:sz w:val="20"/>
+          <w:szCs w:val="20"/>
+          <w:lang w:val="en-US" w:eastAsia="de-DE"/>
+        </w:rPr>
+        <w:t>(</w:t>
+      </w:r>
+      <w:r>
+        <w:rPr>
+          <w:rFonts w:ascii="Courier New" w:eastAsia="Times New Roman" w:hAnsi="Courier New" w:cs="Courier New"/>
+          <w:color w:val="A9B7C6"/>
+          <w:sz w:val="20"/>
+          <w:szCs w:val="20"/>
+          <w:lang w:val="en-US" w:eastAsia="de-DE"/>
+        </w:rPr>
+        <w:br/>
+        <w:t xml:space="preserve">    </w:t>
+      </w:r>
+      <w:r>
+        <w:rPr>
+          <w:rFonts w:ascii="Courier New" w:eastAsia="Times New Roman" w:hAnsi="Courier New" w:cs="Courier New"/>
+          <w:color w:val="CC7832"/>
+          <w:sz w:val="20"/>
+          <w:szCs w:val="20"/>
+          <w:lang w:val="en-US" w:eastAsia="de-DE"/>
+        </w:rPr>
+        <w:t xml:space="preserve">SELECT DISTINCT </w:t>
+      </w:r>
+      <w:proofErr w:type="spellStart"/>
+      <w:r>
+        <w:rPr>
+          <w:rFonts w:ascii="Courier New" w:eastAsia="Times New Roman" w:hAnsi="Courier New" w:cs="Courier New"/>
+          <w:color w:val="CC7832"/>
+          <w:sz w:val="20"/>
+          <w:szCs w:val="20"/>
+          <w:lang w:val="en-US" w:eastAsia="de-DE"/>
+        </w:rPr>
+        <w:t>double</w:t>
+      </w:r>
+      <w:r>
+        <w:rPr>
+          <w:rFonts w:ascii="Courier New" w:eastAsia="Times New Roman" w:hAnsi="Courier New" w:cs="Courier New"/>
+          <w:color w:val="A9B7C6"/>
+          <w:sz w:val="20"/>
+          <w:szCs w:val="20"/>
+          <w:lang w:val="en-US" w:eastAsia="de-DE"/>
+        </w:rPr>
+        <w:t>.user_id</w:t>
+      </w:r>
+      <w:proofErr w:type="spellEnd"/>
+      <w:r>
+        <w:rPr>
+          <w:rFonts w:ascii="Courier New" w:eastAsia="Times New Roman" w:hAnsi="Courier New" w:cs="Courier New"/>
+          <w:color w:val="A9B7C6"/>
+          <w:sz w:val="20"/>
+          <w:szCs w:val="20"/>
+          <w:lang w:val="en-US" w:eastAsia="de-DE"/>
+        </w:rPr>
+        <w:t xml:space="preserve"> </w:t>
+      </w:r>
+      <w:r>
+        <w:rPr>
+          <w:rFonts w:ascii="Courier New" w:eastAsia="Times New Roman" w:hAnsi="Courier New" w:cs="Courier New"/>
+          <w:color w:val="CC7832"/>
+          <w:sz w:val="20"/>
+          <w:szCs w:val="20"/>
+          <w:lang w:val="en-US" w:eastAsia="de-DE"/>
+        </w:rPr>
+        <w:t xml:space="preserve">as </w:t>
+      </w:r>
+      <w:proofErr w:type="spellStart"/>
+      <w:r>
+        <w:rPr>
+          <w:rFonts w:ascii="Courier New" w:eastAsia="Times New Roman" w:hAnsi="Courier New" w:cs="Courier New"/>
+          <w:color w:val="A9B7C6"/>
+          <w:sz w:val="20"/>
+          <w:szCs w:val="20"/>
+          <w:lang w:val="en-US" w:eastAsia="de-DE"/>
+        </w:rPr>
+        <w:t>user_id</w:t>
+      </w:r>
+      <w:proofErr w:type="spellEnd"/>
+      <w:r>
+        <w:rPr>
+          <w:rFonts w:ascii="Courier New" w:eastAsia="Times New Roman" w:hAnsi="Courier New" w:cs="Courier New"/>
+          <w:color w:val="CC7832"/>
+          <w:sz w:val="20"/>
+          <w:szCs w:val="20"/>
+          <w:lang w:val="en-US" w:eastAsia="de-DE"/>
+        </w:rPr>
+        <w:t xml:space="preserve">, </w:t>
+      </w:r>
+      <w:proofErr w:type="spellStart"/>
+      <w:r>
+        <w:rPr>
+          <w:rFonts w:ascii="Courier New" w:eastAsia="Times New Roman" w:hAnsi="Courier New" w:cs="Courier New"/>
+          <w:color w:val="CC7832"/>
+          <w:sz w:val="20"/>
+          <w:szCs w:val="20"/>
+          <w:lang w:val="en-US" w:eastAsia="de-DE"/>
+        </w:rPr>
+        <w:t>double</w:t>
+      </w:r>
+      <w:r>
+        <w:rPr>
+          <w:rFonts w:ascii="Courier New" w:eastAsia="Times New Roman" w:hAnsi="Courier New" w:cs="Courier New"/>
+          <w:color w:val="A9B7C6"/>
+          <w:sz w:val="20"/>
+          <w:szCs w:val="20"/>
+          <w:lang w:val="en-US" w:eastAsia="de-DE"/>
+        </w:rPr>
+        <w:t>.task_comp</w:t>
+      </w:r>
+      <w:proofErr w:type="spellEnd"/>
+      <w:r>
+        <w:rPr>
+          <w:rFonts w:ascii="Courier New" w:eastAsia="Times New Roman" w:hAnsi="Courier New" w:cs="Courier New"/>
+          <w:color w:val="A9B7C6"/>
+          <w:sz w:val="20"/>
+          <w:szCs w:val="20"/>
+          <w:lang w:val="en-US" w:eastAsia="de-DE"/>
+        </w:rPr>
+        <w:t xml:space="preserve"> </w:t>
+      </w:r>
+      <w:r>
+        <w:rPr>
+          <w:rFonts w:ascii="Courier New" w:eastAsia="Times New Roman" w:hAnsi="Courier New" w:cs="Courier New"/>
+          <w:color w:val="CC7832"/>
+          <w:sz w:val="20"/>
+          <w:szCs w:val="20"/>
+          <w:lang w:val="en-US" w:eastAsia="de-DE"/>
+        </w:rPr>
+        <w:t xml:space="preserve">as </w:t>
+      </w:r>
+      <w:proofErr w:type="spellStart"/>
+      <w:r>
+        <w:rPr>
+          <w:rFonts w:ascii="Courier New" w:eastAsia="Times New Roman" w:hAnsi="Courier New" w:cs="Courier New"/>
+          <w:color w:val="A9B7C6"/>
+          <w:sz w:val="20"/>
+          <w:szCs w:val="20"/>
+          <w:lang w:val="en-US" w:eastAsia="de-DE"/>
+        </w:rPr>
+        <w:t>task_comp</w:t>
+      </w:r>
+      <w:proofErr w:type="spellEnd"/>
+      <w:r>
+        <w:rPr>
+          <w:rFonts w:ascii="Courier New" w:eastAsia="Times New Roman" w:hAnsi="Courier New" w:cs="Courier New"/>
+          <w:color w:val="CC7832"/>
+          <w:sz w:val="20"/>
+          <w:szCs w:val="20"/>
+          <w:lang w:val="en-US" w:eastAsia="de-DE"/>
+        </w:rPr>
+        <w:t xml:space="preserve">, </w:t>
+      </w:r>
+      <w:proofErr w:type="spellStart"/>
+      <w:r>
+        <w:rPr>
+          <w:rFonts w:ascii="Courier New" w:eastAsia="Times New Roman" w:hAnsi="Courier New" w:cs="Courier New"/>
+          <w:color w:val="CC7832"/>
+          <w:sz w:val="20"/>
+          <w:szCs w:val="20"/>
+          <w:lang w:val="en-US" w:eastAsia="de-DE"/>
+        </w:rPr>
+        <w:t>double</w:t>
+      </w:r>
+      <w:r>
+        <w:rPr>
+          <w:rFonts w:ascii="Courier New" w:eastAsia="Times New Roman" w:hAnsi="Courier New" w:cs="Courier New"/>
+          <w:color w:val="A9B7C6"/>
+          <w:sz w:val="20"/>
+          <w:szCs w:val="20"/>
+          <w:lang w:val="en-US" w:eastAsia="de-DE"/>
+        </w:rPr>
+        <w:t>.book_id</w:t>
+      </w:r>
+      <w:proofErr w:type="spellEnd"/>
+      <w:r>
+        <w:rPr>
+          <w:rFonts w:ascii="Courier New" w:eastAsia="Times New Roman" w:hAnsi="Courier New" w:cs="Courier New"/>
+          <w:color w:val="A9B7C6"/>
+          <w:sz w:val="20"/>
+          <w:szCs w:val="20"/>
+          <w:lang w:val="en-US" w:eastAsia="de-DE"/>
+        </w:rPr>
+        <w:br/>
+        <w:t xml:space="preserve">    </w:t>
+      </w:r>
+      <w:r>
+        <w:rPr>
+          <w:rFonts w:ascii="Courier New" w:eastAsia="Times New Roman" w:hAnsi="Courier New" w:cs="Courier New"/>
+          <w:color w:val="CC7832"/>
+          <w:sz w:val="20"/>
+          <w:szCs w:val="20"/>
+          <w:lang w:val="en-US" w:eastAsia="de-DE"/>
+        </w:rPr>
+        <w:t xml:space="preserve">FROM </w:t>
+      </w:r>
+      <w:r>
+        <w:rPr>
+          <w:rFonts w:ascii="Courier New" w:eastAsia="Times New Roman" w:hAnsi="Courier New" w:cs="Courier New"/>
+          <w:color w:val="A9B7C6"/>
+          <w:sz w:val="20"/>
+          <w:szCs w:val="20"/>
+          <w:lang w:val="en-US" w:eastAsia="de-DE"/>
+        </w:rPr>
+        <w:t>(</w:t>
+      </w:r>
+      <w:r>
+        <w:rPr>
+          <w:rFonts w:ascii="Courier New" w:eastAsia="Times New Roman" w:hAnsi="Courier New" w:cs="Courier New"/>
+          <w:color w:val="A9B7C6"/>
+          <w:sz w:val="20"/>
+          <w:szCs w:val="20"/>
+          <w:lang w:val="en-US" w:eastAsia="de-DE"/>
+        </w:rPr>
+        <w:br/>
+        <w:t xml:space="preserve">    </w:t>
+      </w:r>
+      <w:r>
+        <w:rPr>
+          <w:rFonts w:ascii="Courier New" w:eastAsia="Times New Roman" w:hAnsi="Courier New" w:cs="Courier New"/>
+          <w:color w:val="CC7832"/>
+          <w:sz w:val="20"/>
+          <w:szCs w:val="20"/>
+          <w:lang w:val="en-US" w:eastAsia="de-DE"/>
+        </w:rPr>
+        <w:t xml:space="preserve">SELECT </w:t>
+      </w:r>
+      <w:proofErr w:type="spellStart"/>
+      <w:r>
+        <w:rPr>
+          <w:rFonts w:ascii="Courier New" w:eastAsia="Times New Roman" w:hAnsi="Courier New" w:cs="Courier New"/>
+          <w:color w:val="A9B7C6"/>
+          <w:sz w:val="20"/>
+          <w:szCs w:val="20"/>
+          <w:lang w:val="en-US" w:eastAsia="de-DE"/>
+        </w:rPr>
+        <w:t>l.</w:t>
+      </w:r>
+      <w:r>
+        <w:rPr>
+          <w:rFonts w:ascii="Courier New" w:eastAsia="Times New Roman" w:hAnsi="Courier New" w:cs="Courier New"/>
+          <w:color w:val="9876AA"/>
+          <w:sz w:val="20"/>
+          <w:szCs w:val="20"/>
+          <w:lang w:val="en-US" w:eastAsia="de-DE"/>
+        </w:rPr>
+        <w:t>USER_ID</w:t>
+      </w:r>
+      <w:proofErr w:type="spellEnd"/>
+      <w:r>
+        <w:rPr>
+          <w:rFonts w:ascii="Courier New" w:eastAsia="Times New Roman" w:hAnsi="Courier New" w:cs="Courier New"/>
+          <w:color w:val="9876AA"/>
+          <w:sz w:val="20"/>
+          <w:szCs w:val="20"/>
+          <w:lang w:val="en-US" w:eastAsia="de-DE"/>
+        </w:rPr>
+        <w:t xml:space="preserve"> </w:t>
+      </w:r>
+      <w:r>
+        <w:rPr>
+          <w:rFonts w:ascii="Courier New" w:eastAsia="Times New Roman" w:hAnsi="Courier New" w:cs="Courier New"/>
+          <w:color w:val="CC7832"/>
+          <w:sz w:val="20"/>
+          <w:szCs w:val="20"/>
+          <w:lang w:val="en-US" w:eastAsia="de-DE"/>
+        </w:rPr>
+        <w:t xml:space="preserve">as </w:t>
+      </w:r>
+      <w:proofErr w:type="spellStart"/>
+      <w:r>
+        <w:rPr>
+          <w:rFonts w:ascii="Courier New" w:eastAsia="Times New Roman" w:hAnsi="Courier New" w:cs="Courier New"/>
+          <w:color w:val="A9B7C6"/>
+          <w:sz w:val="20"/>
+          <w:szCs w:val="20"/>
+          <w:lang w:val="en-US" w:eastAsia="de-DE"/>
+        </w:rPr>
+        <w:t>user_id</w:t>
+      </w:r>
+      <w:proofErr w:type="spellEnd"/>
+      <w:r>
+        <w:rPr>
+          <w:rFonts w:ascii="Courier New" w:eastAsia="Times New Roman" w:hAnsi="Courier New" w:cs="Courier New"/>
+          <w:color w:val="CC7832"/>
+          <w:sz w:val="20"/>
+          <w:szCs w:val="20"/>
+          <w:lang w:val="en-US" w:eastAsia="de-DE"/>
+        </w:rPr>
+        <w:t xml:space="preserve">, </w:t>
+      </w:r>
+      <w:proofErr w:type="spellStart"/>
+      <w:r>
+        <w:rPr>
+          <w:rFonts w:ascii="Courier New" w:eastAsia="Times New Roman" w:hAnsi="Courier New" w:cs="Courier New"/>
+          <w:color w:val="A9B7C6"/>
+          <w:sz w:val="20"/>
+          <w:szCs w:val="20"/>
+          <w:lang w:val="en-US" w:eastAsia="de-DE"/>
+        </w:rPr>
+        <w:t>d.</w:t>
+      </w:r>
+      <w:r>
+        <w:rPr>
+          <w:rFonts w:ascii="Courier New" w:eastAsia="Times New Roman" w:hAnsi="Courier New" w:cs="Courier New"/>
+          <w:color w:val="9876AA"/>
+          <w:sz w:val="20"/>
+          <w:szCs w:val="20"/>
+          <w:lang w:val="en-US" w:eastAsia="de-DE"/>
+        </w:rPr>
+        <w:t>TASK</w:t>
+      </w:r>
+      <w:proofErr w:type="spellEnd"/>
+      <w:r>
+        <w:rPr>
+          <w:rFonts w:ascii="Courier New" w:eastAsia="Times New Roman" w:hAnsi="Courier New" w:cs="Courier New"/>
+          <w:color w:val="9876AA"/>
+          <w:sz w:val="20"/>
+          <w:szCs w:val="20"/>
+          <w:lang w:val="en-US" w:eastAsia="de-DE"/>
+        </w:rPr>
+        <w:t xml:space="preserve"> </w:t>
+      </w:r>
+      <w:r>
+        <w:rPr>
+          <w:rFonts w:ascii="Courier New" w:eastAsia="Times New Roman" w:hAnsi="Courier New" w:cs="Courier New"/>
+          <w:color w:val="CC7832"/>
+          <w:sz w:val="20"/>
+          <w:szCs w:val="20"/>
+          <w:lang w:val="en-US" w:eastAsia="de-DE"/>
+        </w:rPr>
+        <w:t xml:space="preserve">as </w:t>
+      </w:r>
+      <w:proofErr w:type="spellStart"/>
+      <w:r>
+        <w:rPr>
+          <w:rFonts w:ascii="Courier New" w:eastAsia="Times New Roman" w:hAnsi="Courier New" w:cs="Courier New"/>
+          <w:color w:val="A9B7C6"/>
+          <w:sz w:val="20"/>
+          <w:szCs w:val="20"/>
+          <w:lang w:val="en-US" w:eastAsia="de-DE"/>
+        </w:rPr>
+        <w:t>task_comp</w:t>
+      </w:r>
+      <w:proofErr w:type="spellEnd"/>
+      <w:r>
+        <w:rPr>
+          <w:rFonts w:ascii="Courier New" w:eastAsia="Times New Roman" w:hAnsi="Courier New" w:cs="Courier New"/>
+          <w:color w:val="CC7832"/>
+          <w:sz w:val="20"/>
+          <w:szCs w:val="20"/>
+          <w:lang w:val="en-US" w:eastAsia="de-DE"/>
+        </w:rPr>
+        <w:t xml:space="preserve">, </w:t>
+      </w:r>
+      <w:r>
+        <w:rPr>
+          <w:rFonts w:ascii="Courier New" w:eastAsia="Times New Roman" w:hAnsi="Courier New" w:cs="Courier New"/>
+          <w:color w:val="A9B7C6"/>
+          <w:sz w:val="20"/>
+          <w:szCs w:val="20"/>
+          <w:lang w:val="en-US" w:eastAsia="de-DE"/>
+        </w:rPr>
+        <w:t>TB.</w:t>
+      </w:r>
+      <w:r>
+        <w:rPr>
+          <w:rFonts w:ascii="Courier New" w:eastAsia="Times New Roman" w:hAnsi="Courier New" w:cs="Courier New"/>
+          <w:color w:val="9876AA"/>
+          <w:sz w:val="20"/>
+          <w:szCs w:val="20"/>
+          <w:lang w:val="en-US" w:eastAsia="de-DE"/>
+        </w:rPr>
+        <w:t xml:space="preserve">TASK </w:t>
+      </w:r>
+      <w:r>
+        <w:rPr>
+          <w:rFonts w:ascii="Courier New" w:eastAsia="Times New Roman" w:hAnsi="Courier New" w:cs="Courier New"/>
+          <w:color w:val="CC7832"/>
+          <w:sz w:val="20"/>
+          <w:szCs w:val="20"/>
+          <w:lang w:val="en-US" w:eastAsia="de-DE"/>
+        </w:rPr>
+        <w:t xml:space="preserve">as </w:t>
+      </w:r>
+      <w:proofErr w:type="spellStart"/>
+      <w:r>
+        <w:rPr>
+          <w:rFonts w:ascii="Courier New" w:eastAsia="Times New Roman" w:hAnsi="Courier New" w:cs="Courier New"/>
+          <w:color w:val="A9B7C6"/>
+          <w:sz w:val="20"/>
+          <w:szCs w:val="20"/>
+          <w:lang w:val="en-US" w:eastAsia="de-DE"/>
+        </w:rPr>
+        <w:t>task_bk</w:t>
+      </w:r>
+      <w:proofErr w:type="spellEnd"/>
+      <w:r>
+        <w:rPr>
+          <w:rFonts w:ascii="Courier New" w:eastAsia="Times New Roman" w:hAnsi="Courier New" w:cs="Courier New"/>
+          <w:color w:val="CC7832"/>
+          <w:sz w:val="20"/>
+          <w:szCs w:val="20"/>
+          <w:lang w:val="en-US" w:eastAsia="de-DE"/>
+        </w:rPr>
+        <w:t xml:space="preserve">, </w:t>
+      </w:r>
+      <w:r>
+        <w:rPr>
+          <w:rFonts w:ascii="Courier New" w:eastAsia="Times New Roman" w:hAnsi="Courier New" w:cs="Courier New"/>
+          <w:color w:val="A9B7C6"/>
+          <w:sz w:val="20"/>
+          <w:szCs w:val="20"/>
+          <w:lang w:val="en-US" w:eastAsia="de-DE"/>
+        </w:rPr>
+        <w:t>TB.</w:t>
+      </w:r>
+      <w:r>
+        <w:rPr>
+          <w:rFonts w:ascii="Courier New" w:eastAsia="Times New Roman" w:hAnsi="Courier New" w:cs="Courier New"/>
+          <w:color w:val="9876AA"/>
+          <w:sz w:val="20"/>
+          <w:szCs w:val="20"/>
+          <w:lang w:val="en-US" w:eastAsia="de-DE"/>
+        </w:rPr>
+        <w:t xml:space="preserve">BOOK_ID </w:t>
+      </w:r>
+      <w:r>
+        <w:rPr>
+          <w:rFonts w:ascii="Courier New" w:eastAsia="Times New Roman" w:hAnsi="Courier New" w:cs="Courier New"/>
+          <w:color w:val="CC7832"/>
+          <w:sz w:val="20"/>
+          <w:szCs w:val="20"/>
+          <w:lang w:val="en-US" w:eastAsia="de-DE"/>
+        </w:rPr>
+        <w:t xml:space="preserve">as </w:t>
+      </w:r>
+      <w:proofErr w:type="spellStart"/>
+      <w:r>
+        <w:rPr>
+          <w:rFonts w:ascii="Courier New" w:eastAsia="Times New Roman" w:hAnsi="Courier New" w:cs="Courier New"/>
+          <w:color w:val="A9B7C6"/>
+          <w:sz w:val="20"/>
+          <w:szCs w:val="20"/>
+          <w:lang w:val="en-US" w:eastAsia="de-DE"/>
+        </w:rPr>
+        <w:t>book_id</w:t>
+      </w:r>
+      <w:proofErr w:type="spellEnd"/>
+      <w:r>
+        <w:rPr>
+          <w:rFonts w:ascii="Courier New" w:eastAsia="Times New Roman" w:hAnsi="Courier New" w:cs="Courier New"/>
+          <w:color w:val="A9B7C6"/>
+          <w:sz w:val="20"/>
+          <w:szCs w:val="20"/>
+          <w:lang w:val="en-US" w:eastAsia="de-DE"/>
+        </w:rPr>
+        <w:br/>
+        <w:t xml:space="preserve">    </w:t>
+      </w:r>
+      <w:r>
+        <w:rPr>
+          <w:rFonts w:ascii="Courier New" w:eastAsia="Times New Roman" w:hAnsi="Courier New" w:cs="Courier New"/>
+          <w:color w:val="CC7832"/>
+          <w:sz w:val="20"/>
+          <w:szCs w:val="20"/>
+          <w:lang w:val="en-US" w:eastAsia="de-DE"/>
+        </w:rPr>
+        <w:t xml:space="preserve">FROM </w:t>
+      </w:r>
+      <w:r>
+        <w:rPr>
+          <w:rFonts w:ascii="Courier New" w:eastAsia="Times New Roman" w:hAnsi="Courier New" w:cs="Courier New"/>
+          <w:color w:val="A9B7C6"/>
+          <w:sz w:val="20"/>
+          <w:szCs w:val="20"/>
+          <w:lang w:val="en-US" w:eastAsia="de-DE"/>
+        </w:rPr>
+        <w:t>LOG_DATA d</w:t>
+      </w:r>
+      <w:r>
+        <w:rPr>
+          <w:rFonts w:ascii="Courier New" w:eastAsia="Times New Roman" w:hAnsi="Courier New" w:cs="Courier New"/>
+          <w:color w:val="A9B7C6"/>
+          <w:sz w:val="20"/>
+          <w:szCs w:val="20"/>
+          <w:lang w:val="en-US" w:eastAsia="de-DE"/>
+        </w:rPr>
+        <w:br/>
+        <w:t xml:space="preserve">    </w:t>
+      </w:r>
+      <w:r>
+        <w:rPr>
+          <w:rFonts w:ascii="Courier New" w:eastAsia="Times New Roman" w:hAnsi="Courier New" w:cs="Courier New"/>
+          <w:color w:val="CC7832"/>
+          <w:sz w:val="20"/>
+          <w:szCs w:val="20"/>
+          <w:lang w:val="en-US" w:eastAsia="de-DE"/>
+        </w:rPr>
+        <w:t xml:space="preserve">LEFT JOIN </w:t>
+      </w:r>
+      <w:r>
+        <w:rPr>
+          <w:rFonts w:ascii="Courier New" w:eastAsia="Times New Roman" w:hAnsi="Courier New" w:cs="Courier New"/>
+          <w:color w:val="A9B7C6"/>
+          <w:sz w:val="20"/>
+          <w:szCs w:val="20"/>
+          <w:lang w:val="en-US" w:eastAsia="de-DE"/>
+        </w:rPr>
+        <w:t xml:space="preserve">LOG_ID l </w:t>
+      </w:r>
+      <w:r>
+        <w:rPr>
+          <w:rFonts w:ascii="Courier New" w:eastAsia="Times New Roman" w:hAnsi="Courier New" w:cs="Courier New"/>
+          <w:color w:val="CC7832"/>
+          <w:sz w:val="20"/>
+          <w:szCs w:val="20"/>
+          <w:lang w:val="en-US" w:eastAsia="de-DE"/>
+        </w:rPr>
+        <w:t xml:space="preserve">on </w:t>
+      </w:r>
+      <w:proofErr w:type="spellStart"/>
+      <w:r>
+        <w:rPr>
+          <w:rFonts w:ascii="Courier New" w:eastAsia="Times New Roman" w:hAnsi="Courier New" w:cs="Courier New"/>
+          <w:color w:val="A9B7C6"/>
+          <w:sz w:val="20"/>
+          <w:szCs w:val="20"/>
+          <w:lang w:val="en-US" w:eastAsia="de-DE"/>
+        </w:rPr>
+        <w:t>d.</w:t>
+      </w:r>
+      <w:r>
+        <w:rPr>
+          <w:rFonts w:ascii="Courier New" w:eastAsia="Times New Roman" w:hAnsi="Courier New" w:cs="Courier New"/>
+          <w:color w:val="9876AA"/>
+          <w:sz w:val="20"/>
+          <w:szCs w:val="20"/>
+          <w:lang w:val="en-US" w:eastAsia="de-DE"/>
+        </w:rPr>
+        <w:t>LOG_ID</w:t>
+      </w:r>
+      <w:proofErr w:type="spellEnd"/>
+      <w:r>
+        <w:rPr>
+          <w:rFonts w:ascii="Courier New" w:eastAsia="Times New Roman" w:hAnsi="Courier New" w:cs="Courier New"/>
+          <w:color w:val="9876AA"/>
+          <w:sz w:val="20"/>
+          <w:szCs w:val="20"/>
+          <w:lang w:val="en-US" w:eastAsia="de-DE"/>
+        </w:rPr>
+        <w:t xml:space="preserve"> </w:t>
+      </w:r>
+      <w:r>
+        <w:rPr>
+          <w:rFonts w:ascii="Courier New" w:eastAsia="Times New Roman" w:hAnsi="Courier New" w:cs="Courier New"/>
+          <w:color w:val="A9B7C6"/>
+          <w:sz w:val="20"/>
+          <w:szCs w:val="20"/>
+          <w:lang w:val="en-US" w:eastAsia="de-DE"/>
+        </w:rPr>
+        <w:t xml:space="preserve">= </w:t>
+      </w:r>
+      <w:proofErr w:type="spellStart"/>
+      <w:r>
+        <w:rPr>
+          <w:rFonts w:ascii="Courier New" w:eastAsia="Times New Roman" w:hAnsi="Courier New" w:cs="Courier New"/>
+          <w:color w:val="A9B7C6"/>
+          <w:sz w:val="20"/>
+          <w:szCs w:val="20"/>
+          <w:lang w:val="en-US" w:eastAsia="de-DE"/>
+        </w:rPr>
+        <w:t>l.</w:t>
+      </w:r>
+      <w:r>
+        <w:rPr>
+          <w:rFonts w:ascii="Courier New" w:eastAsia="Times New Roman" w:hAnsi="Courier New" w:cs="Courier New"/>
+          <w:color w:val="9876AA"/>
+          <w:sz w:val="20"/>
+          <w:szCs w:val="20"/>
+          <w:lang w:val="en-US" w:eastAsia="de-DE"/>
+        </w:rPr>
+        <w:t>LOG_ID</w:t>
+      </w:r>
+      <w:proofErr w:type="spellEnd"/>
+      <w:r>
+        <w:rPr>
+          <w:rFonts w:ascii="Courier New" w:eastAsia="Times New Roman" w:hAnsi="Courier New" w:cs="Courier New"/>
+          <w:color w:val="9876AA"/>
+          <w:sz w:val="20"/>
+          <w:szCs w:val="20"/>
+          <w:lang w:val="en-US" w:eastAsia="de-DE"/>
+        </w:rPr>
+        <w:br/>
+        <w:t xml:space="preserve">    </w:t>
+      </w:r>
+      <w:r>
+        <w:rPr>
+          <w:rFonts w:ascii="Courier New" w:eastAsia="Times New Roman" w:hAnsi="Courier New" w:cs="Courier New"/>
+          <w:color w:val="CC7832"/>
+          <w:sz w:val="20"/>
+          <w:szCs w:val="20"/>
+          <w:lang w:val="en-US" w:eastAsia="de-DE"/>
+        </w:rPr>
+        <w:t xml:space="preserve">RIGHT JOIN </w:t>
+      </w:r>
+      <w:r>
+        <w:rPr>
+          <w:rFonts w:ascii="Courier New" w:eastAsia="Times New Roman" w:hAnsi="Courier New" w:cs="Courier New"/>
+          <w:color w:val="A9B7C6"/>
+          <w:sz w:val="20"/>
+          <w:szCs w:val="20"/>
+          <w:lang w:val="en-US" w:eastAsia="de-DE"/>
+        </w:rPr>
+        <w:t xml:space="preserve">TASK_BOOK TB </w:t>
+      </w:r>
+      <w:r>
+        <w:rPr>
+          <w:rFonts w:ascii="Courier New" w:eastAsia="Times New Roman" w:hAnsi="Courier New" w:cs="Courier New"/>
+          <w:color w:val="CC7832"/>
+          <w:sz w:val="20"/>
+          <w:szCs w:val="20"/>
+          <w:lang w:val="en-US" w:eastAsia="de-DE"/>
+        </w:rPr>
+        <w:t xml:space="preserve">on </w:t>
+      </w:r>
+      <w:proofErr w:type="spellStart"/>
+      <w:r>
+        <w:rPr>
+          <w:rFonts w:ascii="Courier New" w:eastAsia="Times New Roman" w:hAnsi="Courier New" w:cs="Courier New"/>
+          <w:color w:val="A9B7C6"/>
+          <w:sz w:val="20"/>
+          <w:szCs w:val="20"/>
+          <w:lang w:val="en-US" w:eastAsia="de-DE"/>
+        </w:rPr>
+        <w:t>d.</w:t>
+      </w:r>
+      <w:r>
+        <w:rPr>
+          <w:rFonts w:ascii="Courier New" w:eastAsia="Times New Roman" w:hAnsi="Courier New" w:cs="Courier New"/>
+          <w:color w:val="9876AA"/>
+          <w:sz w:val="20"/>
+          <w:szCs w:val="20"/>
+          <w:lang w:val="en-US" w:eastAsia="de-DE"/>
+        </w:rPr>
+        <w:t>TASK</w:t>
+      </w:r>
+      <w:proofErr w:type="spellEnd"/>
+      <w:r>
+        <w:rPr>
+          <w:rFonts w:ascii="Courier New" w:eastAsia="Times New Roman" w:hAnsi="Courier New" w:cs="Courier New"/>
+          <w:color w:val="9876AA"/>
+          <w:sz w:val="20"/>
+          <w:szCs w:val="20"/>
+          <w:lang w:val="en-US" w:eastAsia="de-DE"/>
+        </w:rPr>
+        <w:t xml:space="preserve"> </w:t>
+      </w:r>
+      <w:r>
+        <w:rPr>
+          <w:rFonts w:ascii="Courier New" w:eastAsia="Times New Roman" w:hAnsi="Courier New" w:cs="Courier New"/>
+          <w:color w:val="A9B7C6"/>
+          <w:sz w:val="20"/>
+          <w:szCs w:val="20"/>
+          <w:lang w:val="en-US" w:eastAsia="de-DE"/>
+        </w:rPr>
+        <w:t>= TB.</w:t>
+      </w:r>
+      <w:r>
+        <w:rPr>
+          <w:rFonts w:ascii="Courier New" w:eastAsia="Times New Roman" w:hAnsi="Courier New" w:cs="Courier New"/>
+          <w:color w:val="9876AA"/>
+          <w:sz w:val="20"/>
+          <w:szCs w:val="20"/>
+          <w:lang w:val="en-US" w:eastAsia="de-DE"/>
+        </w:rPr>
+        <w:t>TASK</w:t>
+      </w:r>
+      <w:r>
+        <w:rPr>
+          <w:rFonts w:ascii="Courier New" w:eastAsia="Times New Roman" w:hAnsi="Courier New" w:cs="Courier New"/>
+          <w:color w:val="9876AA"/>
+          <w:sz w:val="20"/>
+          <w:szCs w:val="20"/>
+          <w:lang w:val="en-US" w:eastAsia="de-DE"/>
+        </w:rPr>
+        <w:br/>
+        <w:t xml:space="preserve">    </w:t>
+      </w:r>
+      <w:r>
+        <w:rPr>
+          <w:rFonts w:ascii="Courier New" w:eastAsia="Times New Roman" w:hAnsi="Courier New" w:cs="Courier New"/>
+          <w:color w:val="CC7832"/>
+          <w:sz w:val="20"/>
+          <w:szCs w:val="20"/>
+          <w:lang w:val="en-US" w:eastAsia="de-DE"/>
+        </w:rPr>
+        <w:t xml:space="preserve">WHERE </w:t>
+      </w:r>
+      <w:proofErr w:type="spellStart"/>
+      <w:r>
+        <w:rPr>
+          <w:rFonts w:ascii="Courier New" w:eastAsia="Times New Roman" w:hAnsi="Courier New" w:cs="Courier New"/>
+          <w:color w:val="A9B7C6"/>
+          <w:sz w:val="20"/>
+          <w:szCs w:val="20"/>
+          <w:lang w:val="en-US" w:eastAsia="de-DE"/>
+        </w:rPr>
+        <w:t>d.</w:t>
+      </w:r>
+      <w:r>
+        <w:rPr>
+          <w:rFonts w:ascii="Courier New" w:eastAsia="Times New Roman" w:hAnsi="Courier New" w:cs="Courier New"/>
+          <w:color w:val="9876AA"/>
+          <w:sz w:val="20"/>
+          <w:szCs w:val="20"/>
+          <w:lang w:val="en-US" w:eastAsia="de-DE"/>
+        </w:rPr>
+        <w:t>CORRECT</w:t>
+      </w:r>
+      <w:proofErr w:type="spellEnd"/>
+      <w:r>
+        <w:rPr>
+          <w:rFonts w:ascii="Courier New" w:eastAsia="Times New Roman" w:hAnsi="Courier New" w:cs="Courier New"/>
+          <w:color w:val="9876AA"/>
+          <w:sz w:val="20"/>
+          <w:szCs w:val="20"/>
+          <w:lang w:val="en-US" w:eastAsia="de-DE"/>
+        </w:rPr>
+        <w:t xml:space="preserve"> </w:t>
+      </w:r>
+      <w:r>
+        <w:rPr>
+          <w:rFonts w:ascii="Courier New" w:eastAsia="Times New Roman" w:hAnsi="Courier New" w:cs="Courier New"/>
+          <w:color w:val="A9B7C6"/>
+          <w:sz w:val="20"/>
+          <w:szCs w:val="20"/>
+          <w:lang w:val="en-US" w:eastAsia="de-DE"/>
+        </w:rPr>
+        <w:t xml:space="preserve">= </w:t>
+      </w:r>
+      <w:r>
+        <w:rPr>
+          <w:rFonts w:ascii="Courier New" w:eastAsia="Times New Roman" w:hAnsi="Courier New" w:cs="Courier New"/>
+          <w:color w:val="6A8759"/>
+          <w:sz w:val="20"/>
+          <w:szCs w:val="20"/>
+          <w:lang w:val="en-US" w:eastAsia="de-DE"/>
+        </w:rPr>
+        <w:t>'True'</w:t>
+      </w:r>
+      <w:r>
+        <w:rPr>
+          <w:rFonts w:ascii="Courier New" w:eastAsia="Times New Roman" w:hAnsi="Courier New" w:cs="Courier New"/>
+          <w:color w:val="6A8759"/>
+          <w:sz w:val="20"/>
+          <w:szCs w:val="20"/>
+          <w:lang w:val="en-US" w:eastAsia="de-DE"/>
+        </w:rPr>
+        <w:br/>
+        <w:t xml:space="preserve">    </w:t>
+      </w:r>
+      <w:r>
+        <w:rPr>
+          <w:rFonts w:ascii="Courier New" w:eastAsia="Times New Roman" w:hAnsi="Courier New" w:cs="Courier New"/>
+          <w:color w:val="A9B7C6"/>
+          <w:sz w:val="20"/>
+          <w:szCs w:val="20"/>
+          <w:lang w:val="en-US" w:eastAsia="de-DE"/>
+        </w:rPr>
+        <w:t xml:space="preserve">) </w:t>
+      </w:r>
+      <w:r>
+        <w:rPr>
+          <w:rFonts w:ascii="Courier New" w:eastAsia="Times New Roman" w:hAnsi="Courier New" w:cs="Courier New"/>
+          <w:color w:val="CC7832"/>
+          <w:sz w:val="20"/>
+          <w:szCs w:val="20"/>
+          <w:lang w:val="en-US" w:eastAsia="de-DE"/>
+        </w:rPr>
+        <w:t>double</w:t>
+      </w:r>
+      <w:r>
+        <w:rPr>
+          <w:rFonts w:ascii="Courier New" w:eastAsia="Times New Roman" w:hAnsi="Courier New" w:cs="Courier New"/>
+          <w:color w:val="CC7832"/>
+          <w:sz w:val="20"/>
+          <w:szCs w:val="20"/>
+          <w:lang w:val="en-US" w:eastAsia="de-DE"/>
+        </w:rPr>
+        <w:br/>
+        <w:t xml:space="preserve">    </w:t>
+      </w:r>
+      <w:r>
+        <w:rPr>
+          <w:rFonts w:ascii="Courier New" w:eastAsia="Times New Roman" w:hAnsi="Courier New" w:cs="Courier New"/>
+          <w:color w:val="A9B7C6"/>
+          <w:sz w:val="20"/>
+          <w:szCs w:val="20"/>
+          <w:lang w:val="en-US" w:eastAsia="de-DE"/>
+        </w:rPr>
+        <w:t>) u</w:t>
+      </w:r>
+      <w:r>
+        <w:rPr>
+          <w:rFonts w:ascii="Courier New" w:eastAsia="Times New Roman" w:hAnsi="Courier New" w:cs="Courier New"/>
+          <w:color w:val="A9B7C6"/>
+          <w:sz w:val="20"/>
+          <w:szCs w:val="20"/>
+          <w:lang w:val="en-US" w:eastAsia="de-DE"/>
+        </w:rPr>
+        <w:br/>
+        <w:t xml:space="preserve">    </w:t>
+      </w:r>
+      <w:r>
+        <w:rPr>
+          <w:rFonts w:ascii="Courier New" w:eastAsia="Times New Roman" w:hAnsi="Courier New" w:cs="Courier New"/>
+          <w:color w:val="CC7832"/>
+          <w:sz w:val="20"/>
+          <w:szCs w:val="20"/>
+          <w:lang w:val="en-US" w:eastAsia="de-DE"/>
+        </w:rPr>
+        <w:t xml:space="preserve">GROUP BY </w:t>
+      </w:r>
+      <w:proofErr w:type="spellStart"/>
+      <w:r>
+        <w:rPr>
+          <w:rFonts w:ascii="Courier New" w:eastAsia="Times New Roman" w:hAnsi="Courier New" w:cs="Courier New"/>
+          <w:color w:val="A9B7C6"/>
+          <w:sz w:val="20"/>
+          <w:szCs w:val="20"/>
+          <w:lang w:val="en-US" w:eastAsia="de-DE"/>
+        </w:rPr>
+        <w:t>u.user_id</w:t>
+      </w:r>
+      <w:proofErr w:type="spellEnd"/>
+      <w:r>
+        <w:rPr>
+          <w:rFonts w:ascii="Courier New" w:eastAsia="Times New Roman" w:hAnsi="Courier New" w:cs="Courier New"/>
+          <w:color w:val="CC7832"/>
+          <w:sz w:val="20"/>
+          <w:szCs w:val="20"/>
+          <w:lang w:val="en-US" w:eastAsia="de-DE"/>
+        </w:rPr>
+        <w:t xml:space="preserve">, </w:t>
+      </w:r>
+      <w:proofErr w:type="spellStart"/>
+      <w:r>
+        <w:rPr>
+          <w:rFonts w:ascii="Courier New" w:eastAsia="Times New Roman" w:hAnsi="Courier New" w:cs="Courier New"/>
+          <w:color w:val="A9B7C6"/>
+          <w:sz w:val="20"/>
+          <w:szCs w:val="20"/>
+          <w:lang w:val="en-US" w:eastAsia="de-DE"/>
+        </w:rPr>
+        <w:t>u.book_id</w:t>
+      </w:r>
+      <w:proofErr w:type="spellEnd"/>
+      <w:r>
+        <w:rPr>
+          <w:rFonts w:ascii="Courier New" w:eastAsia="Times New Roman" w:hAnsi="Courier New" w:cs="Courier New"/>
+          <w:color w:val="A9B7C6"/>
+          <w:sz w:val="20"/>
+          <w:szCs w:val="20"/>
+          <w:lang w:val="en-US" w:eastAsia="de-DE"/>
+        </w:rPr>
+        <w:br/>
+        <w:t xml:space="preserve">         ) books</w:t>
+      </w:r>
+      <w:r>
+        <w:rPr>
+          <w:rFonts w:ascii="Courier New" w:eastAsia="Times New Roman" w:hAnsi="Courier New" w:cs="Courier New"/>
+          <w:color w:val="A9B7C6"/>
+          <w:sz w:val="20"/>
+          <w:szCs w:val="20"/>
+          <w:lang w:val="en-US" w:eastAsia="de-DE"/>
+        </w:rPr>
+        <w:br/>
+      </w:r>
+      <w:r>
+        <w:rPr>
+          <w:rFonts w:ascii="Courier New" w:eastAsia="Times New Roman" w:hAnsi="Courier New" w:cs="Courier New"/>
+          <w:color w:val="CC7832"/>
+          <w:sz w:val="20"/>
+          <w:szCs w:val="20"/>
+          <w:lang w:val="en-US" w:eastAsia="de-DE"/>
+        </w:rPr>
+        <w:t xml:space="preserve">LEFT JOIN </w:t>
+      </w:r>
+      <w:r>
+        <w:rPr>
+          <w:rFonts w:ascii="Courier New" w:eastAsia="Times New Roman" w:hAnsi="Courier New" w:cs="Courier New"/>
+          <w:color w:val="A9B7C6"/>
+          <w:sz w:val="20"/>
+          <w:szCs w:val="20"/>
+          <w:lang w:val="en-US" w:eastAsia="de-DE"/>
+        </w:rPr>
+        <w:t>(</w:t>
+      </w:r>
+      <w:r>
+        <w:rPr>
+          <w:rFonts w:ascii="Courier New" w:eastAsia="Times New Roman" w:hAnsi="Courier New" w:cs="Courier New"/>
+          <w:color w:val="CC7832"/>
+          <w:sz w:val="20"/>
+          <w:szCs w:val="20"/>
+          <w:lang w:val="en-US" w:eastAsia="de-DE"/>
+        </w:rPr>
+        <w:t xml:space="preserve">SELECT </w:t>
+      </w:r>
+      <w:r>
+        <w:rPr>
+          <w:rFonts w:ascii="Courier New" w:eastAsia="Times New Roman" w:hAnsi="Courier New" w:cs="Courier New"/>
+          <w:color w:val="FFC66D"/>
+          <w:sz w:val="20"/>
+          <w:szCs w:val="20"/>
+          <w:lang w:val="en-US" w:eastAsia="de-DE"/>
+        </w:rPr>
+        <w:t>count</w:t>
+      </w:r>
+      <w:r>
+        <w:rPr>
+          <w:rFonts w:ascii="Courier New" w:eastAsia="Times New Roman" w:hAnsi="Courier New" w:cs="Courier New"/>
+          <w:color w:val="A9B7C6"/>
+          <w:sz w:val="20"/>
+          <w:szCs w:val="20"/>
+          <w:lang w:val="en-US" w:eastAsia="de-DE"/>
+        </w:rPr>
+        <w:t>(</w:t>
+      </w:r>
+      <w:r>
+        <w:rPr>
+          <w:rFonts w:ascii="Courier New" w:eastAsia="Times New Roman" w:hAnsi="Courier New" w:cs="Courier New"/>
+          <w:color w:val="9876AA"/>
+          <w:sz w:val="20"/>
+          <w:szCs w:val="20"/>
+          <w:lang w:val="en-US" w:eastAsia="de-DE"/>
+        </w:rPr>
+        <w:t>TASK</w:t>
+      </w:r>
+      <w:r>
+        <w:rPr>
+          <w:rFonts w:ascii="Courier New" w:eastAsia="Times New Roman" w:hAnsi="Courier New" w:cs="Courier New"/>
+          <w:color w:val="A9B7C6"/>
+          <w:sz w:val="20"/>
+          <w:szCs w:val="20"/>
+          <w:lang w:val="en-US" w:eastAsia="de-DE"/>
+        </w:rPr>
+        <w:t xml:space="preserve">) </w:t>
+      </w:r>
+      <w:r>
+        <w:rPr>
+          <w:rFonts w:ascii="Courier New" w:eastAsia="Times New Roman" w:hAnsi="Courier New" w:cs="Courier New"/>
+          <w:color w:val="CC7832"/>
+          <w:sz w:val="20"/>
+          <w:szCs w:val="20"/>
+          <w:lang w:val="en-US" w:eastAsia="de-DE"/>
+        </w:rPr>
+        <w:t xml:space="preserve">as </w:t>
+      </w:r>
+      <w:proofErr w:type="spellStart"/>
+      <w:r>
+        <w:rPr>
+          <w:rFonts w:ascii="Courier New" w:eastAsia="Times New Roman" w:hAnsi="Courier New" w:cs="Courier New"/>
+          <w:color w:val="A9B7C6"/>
+          <w:sz w:val="20"/>
+          <w:szCs w:val="20"/>
+          <w:lang w:val="en-US" w:eastAsia="de-DE"/>
+        </w:rPr>
+        <w:t>test_counter</w:t>
+      </w:r>
+      <w:proofErr w:type="spellEnd"/>
+      <w:r>
+        <w:rPr>
+          <w:rFonts w:ascii="Courier New" w:eastAsia="Times New Roman" w:hAnsi="Courier New" w:cs="Courier New"/>
+          <w:color w:val="CC7832"/>
+          <w:sz w:val="20"/>
+          <w:szCs w:val="20"/>
+          <w:lang w:val="en-US" w:eastAsia="de-DE"/>
+        </w:rPr>
+        <w:t xml:space="preserve">, </w:t>
+      </w:r>
+      <w:r>
+        <w:rPr>
+          <w:rFonts w:ascii="Courier New" w:eastAsia="Times New Roman" w:hAnsi="Courier New" w:cs="Courier New"/>
+          <w:color w:val="9876AA"/>
+          <w:sz w:val="20"/>
+          <w:szCs w:val="20"/>
+          <w:lang w:val="en-US" w:eastAsia="de-DE"/>
+        </w:rPr>
+        <w:t>BOOK_ID</w:t>
+      </w:r>
+      <w:r>
+        <w:rPr>
+          <w:rFonts w:ascii="Courier New" w:eastAsia="Times New Roman" w:hAnsi="Courier New" w:cs="Courier New"/>
+          <w:color w:val="9876AA"/>
+          <w:sz w:val="20"/>
+          <w:szCs w:val="20"/>
+          <w:lang w:val="en-US" w:eastAsia="de-DE"/>
+        </w:rPr>
+        <w:br/>
+      </w:r>
+      <w:r>
+        <w:rPr>
+          <w:rFonts w:ascii="Courier New" w:eastAsia="Times New Roman" w:hAnsi="Courier New" w:cs="Courier New"/>
+          <w:color w:val="CC7832"/>
+          <w:sz w:val="20"/>
+          <w:szCs w:val="20"/>
+          <w:lang w:val="en-US" w:eastAsia="de-DE"/>
+        </w:rPr>
+        <w:t xml:space="preserve">FROM </w:t>
+      </w:r>
+      <w:r>
+        <w:rPr>
+          <w:rFonts w:ascii="Courier New" w:eastAsia="Times New Roman" w:hAnsi="Courier New" w:cs="Courier New"/>
+          <w:color w:val="A9B7C6"/>
+          <w:sz w:val="20"/>
+          <w:szCs w:val="20"/>
+          <w:lang w:val="en-US" w:eastAsia="de-DE"/>
+        </w:rPr>
+        <w:t>TASK_BOOK</w:t>
+      </w:r>
+      <w:r>
+        <w:rPr>
+          <w:rFonts w:ascii="Courier New" w:eastAsia="Times New Roman" w:hAnsi="Courier New" w:cs="Courier New"/>
+          <w:color w:val="A9B7C6"/>
+          <w:sz w:val="20"/>
+          <w:szCs w:val="20"/>
+          <w:lang w:val="en-US" w:eastAsia="de-DE"/>
+        </w:rPr>
+        <w:br/>
+      </w:r>
+      <w:r>
+        <w:rPr>
+          <w:rFonts w:ascii="Courier New" w:eastAsia="Times New Roman" w:hAnsi="Courier New" w:cs="Courier New"/>
+          <w:color w:val="CC7832"/>
+          <w:sz w:val="20"/>
+          <w:szCs w:val="20"/>
+          <w:lang w:val="en-US" w:eastAsia="de-DE"/>
+        </w:rPr>
+        <w:t xml:space="preserve">GROUP BY </w:t>
+      </w:r>
+      <w:r>
+        <w:rPr>
+          <w:rFonts w:ascii="Courier New" w:eastAsia="Times New Roman" w:hAnsi="Courier New" w:cs="Courier New"/>
+          <w:color w:val="9876AA"/>
+          <w:sz w:val="20"/>
+          <w:szCs w:val="20"/>
+          <w:lang w:val="en-US" w:eastAsia="de-DE"/>
+        </w:rPr>
+        <w:t>BOOK_ID</w:t>
+      </w:r>
+      <w:r>
+        <w:rPr>
+          <w:rFonts w:ascii="Courier New" w:eastAsia="Times New Roman" w:hAnsi="Courier New" w:cs="Courier New"/>
+          <w:color w:val="A9B7C6"/>
+          <w:sz w:val="20"/>
+          <w:szCs w:val="20"/>
+          <w:lang w:val="en-US" w:eastAsia="de-DE"/>
+        </w:rPr>
+        <w:t xml:space="preserve">) </w:t>
+      </w:r>
+      <w:r>
+        <w:rPr>
+          <w:rFonts w:ascii="Courier New" w:eastAsia="Times New Roman" w:hAnsi="Courier New" w:cs="Courier New"/>
+          <w:color w:val="CC7832"/>
+          <w:sz w:val="20"/>
+          <w:szCs w:val="20"/>
+          <w:lang w:val="en-US" w:eastAsia="de-DE"/>
+        </w:rPr>
+        <w:t xml:space="preserve">test on </w:t>
+      </w:r>
+      <w:proofErr w:type="spellStart"/>
+      <w:r>
+        <w:rPr>
+          <w:rFonts w:ascii="Courier New" w:eastAsia="Times New Roman" w:hAnsi="Courier New" w:cs="Courier New"/>
+          <w:color w:val="A9B7C6"/>
+          <w:sz w:val="20"/>
+          <w:szCs w:val="20"/>
+          <w:lang w:val="en-US" w:eastAsia="de-DE"/>
+        </w:rPr>
+        <w:t>books.book</w:t>
+      </w:r>
+      <w:proofErr w:type="spellEnd"/>
+      <w:r>
+        <w:rPr>
+          <w:rFonts w:ascii="Courier New" w:eastAsia="Times New Roman" w:hAnsi="Courier New" w:cs="Courier New"/>
+          <w:color w:val="A9B7C6"/>
+          <w:sz w:val="20"/>
+          <w:szCs w:val="20"/>
+          <w:lang w:val="en-US" w:eastAsia="de-DE"/>
+        </w:rPr>
+        <w:t xml:space="preserve"> = </w:t>
+      </w:r>
+      <w:proofErr w:type="spellStart"/>
+      <w:r>
+        <w:rPr>
+          <w:rFonts w:ascii="Courier New" w:eastAsia="Times New Roman" w:hAnsi="Courier New" w:cs="Courier New"/>
+          <w:color w:val="CC7832"/>
+          <w:sz w:val="20"/>
+          <w:szCs w:val="20"/>
+          <w:lang w:val="en-US" w:eastAsia="de-DE"/>
+        </w:rPr>
+        <w:t>test</w:t>
+      </w:r>
+      <w:r>
+        <w:rPr>
+          <w:rFonts w:ascii="Courier New" w:eastAsia="Times New Roman" w:hAnsi="Courier New" w:cs="Courier New"/>
+          <w:color w:val="A9B7C6"/>
+          <w:sz w:val="20"/>
+          <w:szCs w:val="20"/>
+          <w:lang w:val="en-US" w:eastAsia="de-DE"/>
+        </w:rPr>
+        <w:t>.</w:t>
+      </w:r>
+      <w:r>
+        <w:rPr>
+          <w:rFonts w:ascii="Courier New" w:eastAsia="Times New Roman" w:hAnsi="Courier New" w:cs="Courier New"/>
+          <w:color w:val="9876AA"/>
+          <w:sz w:val="20"/>
+          <w:szCs w:val="20"/>
+          <w:lang w:val="en-US" w:eastAsia="de-DE"/>
+        </w:rPr>
+        <w:t>BOOK_ID</w:t>
+      </w:r>
+      <w:proofErr w:type="spellEnd"/>
+      <w:r>
+        <w:rPr>
+          <w:rFonts w:ascii="Courier New" w:eastAsia="Times New Roman" w:hAnsi="Courier New" w:cs="Courier New"/>
+          <w:color w:val="9876AA"/>
+          <w:sz w:val="20"/>
+          <w:szCs w:val="20"/>
+          <w:lang w:val="en-US" w:eastAsia="de-DE"/>
+        </w:rPr>
+        <w:br/>
+      </w:r>
+      <w:r>
+        <w:rPr>
+          <w:rFonts w:ascii="Courier New" w:eastAsia="Times New Roman" w:hAnsi="Courier New" w:cs="Courier New"/>
+          <w:color w:val="CC7832"/>
+          <w:sz w:val="20"/>
+          <w:szCs w:val="20"/>
+          <w:lang w:val="en-US" w:eastAsia="de-DE"/>
+        </w:rPr>
+        <w:t xml:space="preserve">GROUP BY </w:t>
+      </w:r>
+      <w:proofErr w:type="spellStart"/>
+      <w:r>
+        <w:rPr>
+          <w:rFonts w:ascii="Courier New" w:eastAsia="Times New Roman" w:hAnsi="Courier New" w:cs="Courier New"/>
+          <w:color w:val="A9B7C6"/>
+          <w:sz w:val="20"/>
+          <w:szCs w:val="20"/>
+          <w:lang w:val="en-US" w:eastAsia="de-DE"/>
+        </w:rPr>
+        <w:t>books.book</w:t>
+      </w:r>
+      <w:proofErr w:type="spellEnd"/>
+    </w:p>
+    <w:p>
+      <w:pPr>
+        <w:rPr>
+          <w:rFonts w:ascii="Times New Roman" w:hAnsi="Times New Roman" w:cs="Times New Roman"/>
+          <w:i/>
+          <w:iCs/>
+          <w:sz w:val="22"/>
+          <w:szCs w:val="22"/>
+          <w:lang w:val="en-US"/>
+        </w:rPr>
+      </w:pPr>
+    </w:p>
+    <w:p>
+      <w:pPr>
         <w:rPr>
           <w:rFonts w:ascii="Times New Roman" w:hAnsi="Times New Roman" w:cs="Times New Roman"/>
           <w:i/>
@@ -2897,10 +4779,8 @@
           <w:szCs w:val="22"/>
           <w:lang w:val="de-DE"/>
         </w:rPr>
-        <w:lastRenderedPageBreak/>
         <w:t xml:space="preserve">An welchem Tag wurden die meisten </w:t>
       </w:r>
-      <w:proofErr w:type="spellStart"/>
       <w:r>
         <w:rPr>
           <w:rFonts w:ascii="Times New Roman" w:hAnsi="Times New Roman" w:cs="Times New Roman"/>
@@ -2910,9 +4790,8 @@
           <w:szCs w:val="22"/>
           <w:lang w:val="de-DE"/>
         </w:rPr>
-        <w:t>tasks</w:t>
-      </w:r>
-      <w:proofErr w:type="spellEnd"/>
+        <w:t>Tasks</w:t>
+      </w:r>
       <w:r>
         <w:rPr>
           <w:rFonts w:ascii="Times New Roman" w:hAnsi="Times New Roman" w:cs="Times New Roman"/>
@@ -2927,6 +4806,381 @@
     </w:p>
     <w:p>
       <w:pPr>
+        <w:shd w:val="clear" w:color="auto" w:fill="2B2B2B"/>
+        <w:tabs>
+          <w:tab w:val="left" w:pos="916"/>
+          <w:tab w:val="left" w:pos="1832"/>
+          <w:tab w:val="left" w:pos="2748"/>
+          <w:tab w:val="left" w:pos="3664"/>
+          <w:tab w:val="left" w:pos="4580"/>
+          <w:tab w:val="left" w:pos="5496"/>
+          <w:tab w:val="left" w:pos="6412"/>
+          <w:tab w:val="left" w:pos="7328"/>
+          <w:tab w:val="left" w:pos="8244"/>
+          <w:tab w:val="left" w:pos="9160"/>
+          <w:tab w:val="left" w:pos="10076"/>
+          <w:tab w:val="left" w:pos="10992"/>
+          <w:tab w:val="left" w:pos="11908"/>
+          <w:tab w:val="left" w:pos="12824"/>
+          <w:tab w:val="left" w:pos="13740"/>
+          <w:tab w:val="left" w:pos="14656"/>
+        </w:tabs>
+        <w:rPr>
+          <w:rFonts w:ascii="Courier New" w:eastAsia="Times New Roman" w:hAnsi="Courier New" w:cs="Courier New"/>
+          <w:color w:val="A9B7C6"/>
+          <w:sz w:val="20"/>
+          <w:szCs w:val="20"/>
+          <w:lang w:val="en-US" w:eastAsia="de-DE"/>
+        </w:rPr>
+      </w:pPr>
+      <w:r>
+        <w:rPr>
+          <w:rFonts w:ascii="Courier New" w:eastAsia="Times New Roman" w:hAnsi="Courier New" w:cs="Courier New"/>
+          <w:color w:val="CC7832"/>
+          <w:sz w:val="20"/>
+          <w:szCs w:val="20"/>
+          <w:lang w:val="en-US" w:eastAsia="de-DE"/>
+        </w:rPr>
+        <w:t xml:space="preserve">SELECT </w:t>
+      </w:r>
+      <w:r>
+        <w:rPr>
+          <w:rFonts w:ascii="Courier New" w:eastAsia="Times New Roman" w:hAnsi="Courier New" w:cs="Courier New"/>
+          <w:color w:val="9876AA"/>
+          <w:sz w:val="20"/>
+          <w:szCs w:val="20"/>
+          <w:lang w:val="en-US" w:eastAsia="de-DE"/>
+        </w:rPr>
+        <w:t>TASK</w:t>
+      </w:r>
+      <w:r>
+        <w:rPr>
+          <w:rFonts w:ascii="Courier New" w:eastAsia="Times New Roman" w:hAnsi="Courier New" w:cs="Courier New"/>
+          <w:color w:val="CC7832"/>
+          <w:sz w:val="20"/>
+          <w:szCs w:val="20"/>
+          <w:lang w:val="en-US" w:eastAsia="de-DE"/>
+        </w:rPr>
+        <w:t xml:space="preserve">, </w:t>
+      </w:r>
+      <w:proofErr w:type="spellStart"/>
+      <w:r>
+        <w:rPr>
+          <w:rFonts w:ascii="Courier New" w:eastAsia="Times New Roman" w:hAnsi="Courier New" w:cs="Courier New"/>
+          <w:color w:val="FFC66D"/>
+          <w:sz w:val="20"/>
+          <w:szCs w:val="20"/>
+          <w:lang w:val="en-US" w:eastAsia="de-DE"/>
+        </w:rPr>
+        <w:t>to_</w:t>
+      </w:r>
+      <w:proofErr w:type="gramStart"/>
+      <w:r>
+        <w:rPr>
+          <w:rFonts w:ascii="Courier New" w:eastAsia="Times New Roman" w:hAnsi="Courier New" w:cs="Courier New"/>
+          <w:color w:val="FFC66D"/>
+          <w:sz w:val="20"/>
+          <w:szCs w:val="20"/>
+          <w:lang w:val="en-US" w:eastAsia="de-DE"/>
+        </w:rPr>
+        <w:t>char</w:t>
+      </w:r>
+      <w:proofErr w:type="spellEnd"/>
+      <w:r>
+        <w:rPr>
+          <w:rFonts w:ascii="Courier New" w:eastAsia="Times New Roman" w:hAnsi="Courier New" w:cs="Courier New"/>
+          <w:color w:val="A9B7C6"/>
+          <w:sz w:val="20"/>
+          <w:szCs w:val="20"/>
+          <w:lang w:val="en-US" w:eastAsia="de-DE"/>
+        </w:rPr>
+        <w:t>(</w:t>
+      </w:r>
+      <w:proofErr w:type="gramEnd"/>
+      <w:r>
+        <w:rPr>
+          <w:rFonts w:ascii="Courier New" w:eastAsia="Times New Roman" w:hAnsi="Courier New" w:cs="Courier New"/>
+          <w:color w:val="9876AA"/>
+          <w:sz w:val="20"/>
+          <w:szCs w:val="20"/>
+          <w:lang w:val="en-US" w:eastAsia="de-DE"/>
+        </w:rPr>
+        <w:t>DATE1</w:t>
+      </w:r>
+      <w:r>
+        <w:rPr>
+          <w:rFonts w:ascii="Courier New" w:eastAsia="Times New Roman" w:hAnsi="Courier New" w:cs="Courier New"/>
+          <w:color w:val="CC7832"/>
+          <w:sz w:val="20"/>
+          <w:szCs w:val="20"/>
+          <w:lang w:val="en-US" w:eastAsia="de-DE"/>
+        </w:rPr>
+        <w:t>,</w:t>
+      </w:r>
+      <w:r>
+        <w:rPr>
+          <w:rFonts w:ascii="Courier New" w:eastAsia="Times New Roman" w:hAnsi="Courier New" w:cs="Courier New"/>
+          <w:color w:val="6A8759"/>
+          <w:sz w:val="20"/>
+          <w:szCs w:val="20"/>
+          <w:lang w:val="en-US" w:eastAsia="de-DE"/>
+        </w:rPr>
+        <w:t>'DD-MM-YY'</w:t>
+      </w:r>
+      <w:r>
+        <w:rPr>
+          <w:rFonts w:ascii="Courier New" w:eastAsia="Times New Roman" w:hAnsi="Courier New" w:cs="Courier New"/>
+          <w:color w:val="A9B7C6"/>
+          <w:sz w:val="20"/>
+          <w:szCs w:val="20"/>
+          <w:lang w:val="en-US" w:eastAsia="de-DE"/>
+        </w:rPr>
+        <w:t>)</w:t>
+      </w:r>
+      <w:r>
+        <w:rPr>
+          <w:rFonts w:ascii="Courier New" w:eastAsia="Times New Roman" w:hAnsi="Courier New" w:cs="Courier New"/>
+          <w:color w:val="CC7832"/>
+          <w:sz w:val="20"/>
+          <w:szCs w:val="20"/>
+          <w:lang w:val="en-US" w:eastAsia="de-DE"/>
+        </w:rPr>
+        <w:t xml:space="preserve">, </w:t>
+      </w:r>
+      <w:r>
+        <w:rPr>
+          <w:rFonts w:ascii="Courier New" w:eastAsia="Times New Roman" w:hAnsi="Courier New" w:cs="Courier New"/>
+          <w:color w:val="FFC66D"/>
+          <w:sz w:val="20"/>
+          <w:szCs w:val="20"/>
+          <w:lang w:val="en-US" w:eastAsia="de-DE"/>
+        </w:rPr>
+        <w:t>Count</w:t>
+      </w:r>
+      <w:r>
+        <w:rPr>
+          <w:rFonts w:ascii="Courier New" w:eastAsia="Times New Roman" w:hAnsi="Courier New" w:cs="Courier New"/>
+          <w:color w:val="A9B7C6"/>
+          <w:sz w:val="20"/>
+          <w:szCs w:val="20"/>
+          <w:lang w:val="en-US" w:eastAsia="de-DE"/>
+        </w:rPr>
+        <w:t>(</w:t>
+      </w:r>
+      <w:r>
+        <w:rPr>
+          <w:rFonts w:ascii="Courier New" w:eastAsia="Times New Roman" w:hAnsi="Courier New" w:cs="Courier New"/>
+          <w:color w:val="9876AA"/>
+          <w:sz w:val="20"/>
+          <w:szCs w:val="20"/>
+          <w:lang w:val="en-US" w:eastAsia="de-DE"/>
+        </w:rPr>
+        <w:t>TASK</w:t>
+      </w:r>
+      <w:r>
+        <w:rPr>
+          <w:rFonts w:ascii="Courier New" w:eastAsia="Times New Roman" w:hAnsi="Courier New" w:cs="Courier New"/>
+          <w:color w:val="A9B7C6"/>
+          <w:sz w:val="20"/>
+          <w:szCs w:val="20"/>
+          <w:lang w:val="en-US" w:eastAsia="de-DE"/>
+        </w:rPr>
+        <w:t>)</w:t>
+      </w:r>
+      <w:r>
+        <w:rPr>
+          <w:rFonts w:ascii="Courier New" w:eastAsia="Times New Roman" w:hAnsi="Courier New" w:cs="Courier New"/>
+          <w:color w:val="A9B7C6"/>
+          <w:sz w:val="20"/>
+          <w:szCs w:val="20"/>
+          <w:lang w:val="en-US" w:eastAsia="de-DE"/>
+        </w:rPr>
+        <w:br/>
+      </w:r>
+      <w:r>
+        <w:rPr>
+          <w:rFonts w:ascii="Courier New" w:eastAsia="Times New Roman" w:hAnsi="Courier New" w:cs="Courier New"/>
+          <w:color w:val="CC7832"/>
+          <w:sz w:val="20"/>
+          <w:szCs w:val="20"/>
+          <w:lang w:val="en-US" w:eastAsia="de-DE"/>
+        </w:rPr>
+        <w:t xml:space="preserve">FROM </w:t>
+      </w:r>
+      <w:r>
+        <w:rPr>
+          <w:rFonts w:ascii="Courier New" w:eastAsia="Times New Roman" w:hAnsi="Courier New" w:cs="Courier New"/>
+          <w:color w:val="A9B7C6"/>
+          <w:sz w:val="20"/>
+          <w:szCs w:val="20"/>
+          <w:lang w:val="en-US" w:eastAsia="de-DE"/>
+        </w:rPr>
+        <w:t>LOG_DATA</w:t>
+      </w:r>
+      <w:r>
+        <w:rPr>
+          <w:rFonts w:ascii="Courier New" w:eastAsia="Times New Roman" w:hAnsi="Courier New" w:cs="Courier New"/>
+          <w:color w:val="A9B7C6"/>
+          <w:sz w:val="20"/>
+          <w:szCs w:val="20"/>
+          <w:lang w:val="en-US" w:eastAsia="de-DE"/>
+        </w:rPr>
+        <w:br/>
+      </w:r>
+      <w:r>
+        <w:rPr>
+          <w:rFonts w:ascii="Courier New" w:eastAsia="Times New Roman" w:hAnsi="Courier New" w:cs="Courier New"/>
+          <w:color w:val="CC7832"/>
+          <w:sz w:val="20"/>
+          <w:szCs w:val="20"/>
+          <w:lang w:val="en-US" w:eastAsia="de-DE"/>
+        </w:rPr>
+        <w:t xml:space="preserve">GROUP BY </w:t>
+      </w:r>
+      <w:r>
+        <w:rPr>
+          <w:rFonts w:ascii="Courier New" w:eastAsia="Times New Roman" w:hAnsi="Courier New" w:cs="Courier New"/>
+          <w:color w:val="9876AA"/>
+          <w:sz w:val="20"/>
+          <w:szCs w:val="20"/>
+          <w:lang w:val="en-US" w:eastAsia="de-DE"/>
+        </w:rPr>
+        <w:t>TASK</w:t>
+      </w:r>
+      <w:r>
+        <w:rPr>
+          <w:rFonts w:ascii="Courier New" w:eastAsia="Times New Roman" w:hAnsi="Courier New" w:cs="Courier New"/>
+          <w:color w:val="CC7832"/>
+          <w:sz w:val="20"/>
+          <w:szCs w:val="20"/>
+          <w:lang w:val="en-US" w:eastAsia="de-DE"/>
+        </w:rPr>
+        <w:t xml:space="preserve">, </w:t>
+      </w:r>
+      <w:proofErr w:type="spellStart"/>
+      <w:r>
+        <w:rPr>
+          <w:rFonts w:ascii="Courier New" w:eastAsia="Times New Roman" w:hAnsi="Courier New" w:cs="Courier New"/>
+          <w:color w:val="FFC66D"/>
+          <w:sz w:val="20"/>
+          <w:szCs w:val="20"/>
+          <w:lang w:val="en-US" w:eastAsia="de-DE"/>
+        </w:rPr>
+        <w:t>to_char</w:t>
+      </w:r>
+      <w:proofErr w:type="spellEnd"/>
+      <w:r>
+        <w:rPr>
+          <w:rFonts w:ascii="Courier New" w:eastAsia="Times New Roman" w:hAnsi="Courier New" w:cs="Courier New"/>
+          <w:color w:val="A9B7C6"/>
+          <w:sz w:val="20"/>
+          <w:szCs w:val="20"/>
+          <w:lang w:val="en-US" w:eastAsia="de-DE"/>
+        </w:rPr>
+        <w:t>(</w:t>
+      </w:r>
+      <w:r>
+        <w:rPr>
+          <w:rFonts w:ascii="Courier New" w:eastAsia="Times New Roman" w:hAnsi="Courier New" w:cs="Courier New"/>
+          <w:color w:val="9876AA"/>
+          <w:sz w:val="20"/>
+          <w:szCs w:val="20"/>
+          <w:lang w:val="en-US" w:eastAsia="de-DE"/>
+        </w:rPr>
+        <w:t>DATE1</w:t>
+      </w:r>
+      <w:r>
+        <w:rPr>
+          <w:rFonts w:ascii="Courier New" w:eastAsia="Times New Roman" w:hAnsi="Courier New" w:cs="Courier New"/>
+          <w:color w:val="CC7832"/>
+          <w:sz w:val="20"/>
+          <w:szCs w:val="20"/>
+          <w:lang w:val="en-US" w:eastAsia="de-DE"/>
+        </w:rPr>
+        <w:t>,</w:t>
+      </w:r>
+      <w:r>
+        <w:rPr>
+          <w:rFonts w:ascii="Courier New" w:eastAsia="Times New Roman" w:hAnsi="Courier New" w:cs="Courier New"/>
+          <w:color w:val="6A8759"/>
+          <w:sz w:val="20"/>
+          <w:szCs w:val="20"/>
+          <w:lang w:val="en-US" w:eastAsia="de-DE"/>
+        </w:rPr>
+        <w:t>'DD-MM-YY'</w:t>
+      </w:r>
+      <w:r>
+        <w:rPr>
+          <w:rFonts w:ascii="Courier New" w:eastAsia="Times New Roman" w:hAnsi="Courier New" w:cs="Courier New"/>
+          <w:color w:val="A9B7C6"/>
+          <w:sz w:val="20"/>
+          <w:szCs w:val="20"/>
+          <w:lang w:val="en-US" w:eastAsia="de-DE"/>
+        </w:rPr>
+        <w:t>)</w:t>
+      </w:r>
+      <w:r>
+        <w:rPr>
+          <w:rFonts w:ascii="Courier New" w:eastAsia="Times New Roman" w:hAnsi="Courier New" w:cs="Courier New"/>
+          <w:color w:val="A9B7C6"/>
+          <w:sz w:val="20"/>
+          <w:szCs w:val="20"/>
+          <w:lang w:val="en-US" w:eastAsia="de-DE"/>
+        </w:rPr>
+        <w:br/>
+      </w:r>
+      <w:r>
+        <w:rPr>
+          <w:rFonts w:ascii="Courier New" w:eastAsia="Times New Roman" w:hAnsi="Courier New" w:cs="Courier New"/>
+          <w:color w:val="CC7832"/>
+          <w:sz w:val="20"/>
+          <w:szCs w:val="20"/>
+          <w:lang w:val="en-US" w:eastAsia="de-DE"/>
+        </w:rPr>
+        <w:t xml:space="preserve">FETCH FIRST </w:t>
+      </w:r>
+      <w:r>
+        <w:rPr>
+          <w:rFonts w:ascii="Courier New" w:eastAsia="Times New Roman" w:hAnsi="Courier New" w:cs="Courier New"/>
+          <w:color w:val="6897BB"/>
+          <w:sz w:val="20"/>
+          <w:szCs w:val="20"/>
+          <w:lang w:val="en-US" w:eastAsia="de-DE"/>
+        </w:rPr>
+        <w:t xml:space="preserve">1 </w:t>
+      </w:r>
+      <w:r>
+        <w:rPr>
+          <w:rFonts w:ascii="Courier New" w:eastAsia="Times New Roman" w:hAnsi="Courier New" w:cs="Courier New"/>
+          <w:color w:val="CC7832"/>
+          <w:sz w:val="20"/>
+          <w:szCs w:val="20"/>
+          <w:lang w:val="en-US" w:eastAsia="de-DE"/>
+        </w:rPr>
+        <w:t>ROWS ONLY;</w:t>
+      </w:r>
+    </w:p>
+    <w:p>
+      <w:pPr>
+        <w:rPr>
+          <w:rFonts w:ascii="Times New Roman" w:hAnsi="Times New Roman" w:cs="Times New Roman"/>
+          <w:i/>
+          <w:iCs/>
+          <w:sz w:val="22"/>
+          <w:szCs w:val="22"/>
+          <w:lang w:val="en-US"/>
+        </w:rPr>
+      </w:pPr>
+    </w:p>
+    <w:p>
+      <w:pPr>
+        <w:rPr>
+          <w:lang w:val="en-US"/>
+        </w:rPr>
+      </w:pPr>
+    </w:p>
+    <w:p>
+      <w:pPr>
         <w:rPr>
           <w:rFonts w:ascii="Times New Roman" w:hAnsi="Times New Roman" w:cs="Times New Roman"/>
           <w:i/>
@@ -2936,8 +5190,343 @@
           <w:lang w:val="de-DE"/>
         </w:rPr>
       </w:pPr>
+      <w:r>
+        <w:rPr>
+          <w:rFonts w:ascii="Times New Roman" w:hAnsi="Times New Roman" w:cs="Times New Roman"/>
+          <w:i/>
+          <w:iCs/>
+          <w:sz w:val="22"/>
+          <w:szCs w:val="22"/>
+          <w:lang w:val="de-DE"/>
+        </w:rPr>
+        <w:t>Welcher war der schwerste Task?</w:t>
+      </w:r>
     </w:p>
-    <w:p/>
+    <w:p>
+      <w:pPr>
+        <w:shd w:val="clear" w:color="auto" w:fill="2B2B2B"/>
+        <w:tabs>
+          <w:tab w:val="left" w:pos="916"/>
+          <w:tab w:val="left" w:pos="1832"/>
+          <w:tab w:val="left" w:pos="2748"/>
+          <w:tab w:val="left" w:pos="3664"/>
+          <w:tab w:val="left" w:pos="4580"/>
+          <w:tab w:val="left" w:pos="5496"/>
+          <w:tab w:val="left" w:pos="6412"/>
+          <w:tab w:val="left" w:pos="7328"/>
+          <w:tab w:val="left" w:pos="8244"/>
+          <w:tab w:val="left" w:pos="9160"/>
+          <w:tab w:val="left" w:pos="10076"/>
+          <w:tab w:val="left" w:pos="10992"/>
+          <w:tab w:val="left" w:pos="11908"/>
+          <w:tab w:val="left" w:pos="12824"/>
+          <w:tab w:val="left" w:pos="13740"/>
+          <w:tab w:val="left" w:pos="14656"/>
+        </w:tabs>
+        <w:rPr>
+          <w:rFonts w:ascii="Courier New" w:eastAsia="Times New Roman" w:hAnsi="Courier New" w:cs="Courier New"/>
+          <w:color w:val="A9B7C6"/>
+          <w:sz w:val="20"/>
+          <w:szCs w:val="20"/>
+          <w:lang w:val="en-US" w:eastAsia="de-DE"/>
+        </w:rPr>
+      </w:pPr>
+      <w:r>
+        <w:rPr>
+          <w:rFonts w:ascii="Courier New" w:eastAsia="Times New Roman" w:hAnsi="Courier New" w:cs="Courier New"/>
+          <w:color w:val="CC7832"/>
+          <w:sz w:val="20"/>
+          <w:szCs w:val="20"/>
+          <w:lang w:val="en-US" w:eastAsia="de-DE"/>
+        </w:rPr>
+        <w:t xml:space="preserve">SELECT </w:t>
+      </w:r>
+      <w:r>
+        <w:rPr>
+          <w:rFonts w:ascii="Courier New" w:eastAsia="Times New Roman" w:hAnsi="Courier New" w:cs="Courier New"/>
+          <w:color w:val="9876AA"/>
+          <w:sz w:val="20"/>
+          <w:szCs w:val="20"/>
+          <w:lang w:val="en-US" w:eastAsia="de-DE"/>
+        </w:rPr>
+        <w:t>TASK</w:t>
+      </w:r>
+      <w:r>
+        <w:rPr>
+          <w:rFonts w:ascii="Courier New" w:eastAsia="Times New Roman" w:hAnsi="Courier New" w:cs="Courier New"/>
+          <w:color w:val="CC7832"/>
+          <w:sz w:val="20"/>
+          <w:szCs w:val="20"/>
+          <w:lang w:val="en-US" w:eastAsia="de-DE"/>
+        </w:rPr>
+        <w:t xml:space="preserve">, </w:t>
+      </w:r>
+      <w:proofErr w:type="gramStart"/>
+      <w:r>
+        <w:rPr>
+          <w:rFonts w:ascii="Courier New" w:eastAsia="Times New Roman" w:hAnsi="Courier New" w:cs="Courier New"/>
+          <w:color w:val="FFC66D"/>
+          <w:sz w:val="20"/>
+          <w:szCs w:val="20"/>
+          <w:lang w:val="en-US" w:eastAsia="de-DE"/>
+        </w:rPr>
+        <w:t>sum</w:t>
+      </w:r>
+      <w:r>
+        <w:rPr>
+          <w:rFonts w:ascii="Courier New" w:eastAsia="Times New Roman" w:hAnsi="Courier New" w:cs="Courier New"/>
+          <w:color w:val="A9B7C6"/>
+          <w:sz w:val="20"/>
+          <w:szCs w:val="20"/>
+          <w:lang w:val="en-US" w:eastAsia="de-DE"/>
+        </w:rPr>
+        <w:t>(</w:t>
+      </w:r>
+      <w:proofErr w:type="gramEnd"/>
+      <w:r>
+        <w:rPr>
+          <w:rFonts w:ascii="Courier New" w:eastAsia="Times New Roman" w:hAnsi="Courier New" w:cs="Courier New"/>
+          <w:color w:val="9876AA"/>
+          <w:sz w:val="20"/>
+          <w:szCs w:val="20"/>
+          <w:lang w:val="en-US" w:eastAsia="de-DE"/>
+        </w:rPr>
+        <w:t>TASK</w:t>
+      </w:r>
+      <w:r>
+        <w:rPr>
+          <w:rFonts w:ascii="Courier New" w:eastAsia="Times New Roman" w:hAnsi="Courier New" w:cs="Courier New"/>
+          <w:color w:val="A9B7C6"/>
+          <w:sz w:val="20"/>
+          <w:szCs w:val="20"/>
+          <w:lang w:val="en-US" w:eastAsia="de-DE"/>
+        </w:rPr>
+        <w:t>)</w:t>
+      </w:r>
+      <w:r>
+        <w:rPr>
+          <w:rFonts w:ascii="Courier New" w:eastAsia="Times New Roman" w:hAnsi="Courier New" w:cs="Courier New"/>
+          <w:color w:val="A9B7C6"/>
+          <w:sz w:val="20"/>
+          <w:szCs w:val="20"/>
+          <w:lang w:val="en-US" w:eastAsia="de-DE"/>
+        </w:rPr>
+        <w:br/>
+      </w:r>
+      <w:r>
+        <w:rPr>
+          <w:rFonts w:ascii="Courier New" w:eastAsia="Times New Roman" w:hAnsi="Courier New" w:cs="Courier New"/>
+          <w:color w:val="CC7832"/>
+          <w:sz w:val="20"/>
+          <w:szCs w:val="20"/>
+          <w:lang w:val="en-US" w:eastAsia="de-DE"/>
+        </w:rPr>
+        <w:t xml:space="preserve">FROM </w:t>
+      </w:r>
+      <w:r>
+        <w:rPr>
+          <w:rFonts w:ascii="Courier New" w:eastAsia="Times New Roman" w:hAnsi="Courier New" w:cs="Courier New"/>
+          <w:color w:val="A9B7C6"/>
+          <w:sz w:val="20"/>
+          <w:szCs w:val="20"/>
+          <w:lang w:val="en-US" w:eastAsia="de-DE"/>
+        </w:rPr>
+        <w:t>LOG_DATA</w:t>
+      </w:r>
+      <w:r>
+        <w:rPr>
+          <w:rFonts w:ascii="Courier New" w:eastAsia="Times New Roman" w:hAnsi="Courier New" w:cs="Courier New"/>
+          <w:color w:val="A9B7C6"/>
+          <w:sz w:val="20"/>
+          <w:szCs w:val="20"/>
+          <w:lang w:val="en-US" w:eastAsia="de-DE"/>
+        </w:rPr>
+        <w:br/>
+      </w:r>
+      <w:r>
+        <w:rPr>
+          <w:rFonts w:ascii="Courier New" w:eastAsia="Times New Roman" w:hAnsi="Courier New" w:cs="Courier New"/>
+          <w:color w:val="CC7832"/>
+          <w:sz w:val="20"/>
+          <w:szCs w:val="20"/>
+          <w:lang w:val="en-US" w:eastAsia="de-DE"/>
+        </w:rPr>
+        <w:t xml:space="preserve">WHERE </w:t>
+      </w:r>
+      <w:r>
+        <w:rPr>
+          <w:rFonts w:ascii="Courier New" w:eastAsia="Times New Roman" w:hAnsi="Courier New" w:cs="Courier New"/>
+          <w:color w:val="9876AA"/>
+          <w:sz w:val="20"/>
+          <w:szCs w:val="20"/>
+          <w:lang w:val="en-US" w:eastAsia="de-DE"/>
+        </w:rPr>
+        <w:t xml:space="preserve">CORRECT </w:t>
+      </w:r>
+      <w:r>
+        <w:rPr>
+          <w:rFonts w:ascii="Courier New" w:eastAsia="Times New Roman" w:hAnsi="Courier New" w:cs="Courier New"/>
+          <w:color w:val="A9B7C6"/>
+          <w:sz w:val="20"/>
+          <w:szCs w:val="20"/>
+          <w:lang w:val="en-US" w:eastAsia="de-DE"/>
+        </w:rPr>
+        <w:t xml:space="preserve">= </w:t>
+      </w:r>
+      <w:r>
+        <w:rPr>
+          <w:rFonts w:ascii="Courier New" w:eastAsia="Times New Roman" w:hAnsi="Courier New" w:cs="Courier New"/>
+          <w:color w:val="6A8759"/>
+          <w:sz w:val="20"/>
+          <w:szCs w:val="20"/>
+          <w:lang w:val="en-US" w:eastAsia="de-DE"/>
+        </w:rPr>
+        <w:t>'False'</w:t>
+      </w:r>
+      <w:r>
+        <w:rPr>
+          <w:rFonts w:ascii="Courier New" w:eastAsia="Times New Roman" w:hAnsi="Courier New" w:cs="Courier New"/>
+          <w:color w:val="6A8759"/>
+          <w:sz w:val="20"/>
+          <w:szCs w:val="20"/>
+          <w:lang w:val="en-US" w:eastAsia="de-DE"/>
+        </w:rPr>
+        <w:br/>
+      </w:r>
+      <w:r>
+        <w:rPr>
+          <w:rFonts w:ascii="Courier New" w:eastAsia="Times New Roman" w:hAnsi="Courier New" w:cs="Courier New"/>
+          <w:color w:val="CC7832"/>
+          <w:sz w:val="20"/>
+          <w:szCs w:val="20"/>
+          <w:lang w:val="en-US" w:eastAsia="de-DE"/>
+        </w:rPr>
+        <w:t xml:space="preserve">GROUP BY </w:t>
+      </w:r>
+      <w:r>
+        <w:rPr>
+          <w:rFonts w:ascii="Courier New" w:eastAsia="Times New Roman" w:hAnsi="Courier New" w:cs="Courier New"/>
+          <w:color w:val="9876AA"/>
+          <w:sz w:val="20"/>
+          <w:szCs w:val="20"/>
+          <w:lang w:val="en-US" w:eastAsia="de-DE"/>
+        </w:rPr>
+        <w:t>TASK</w:t>
+      </w:r>
+      <w:r>
+        <w:rPr>
+          <w:rFonts w:ascii="Courier New" w:eastAsia="Times New Roman" w:hAnsi="Courier New" w:cs="Courier New"/>
+          <w:color w:val="9876AA"/>
+          <w:sz w:val="20"/>
+          <w:szCs w:val="20"/>
+          <w:lang w:val="en-US" w:eastAsia="de-DE"/>
+        </w:rPr>
+        <w:br/>
+      </w:r>
+      <w:r>
+        <w:rPr>
+          <w:rFonts w:ascii="Courier New" w:eastAsia="Times New Roman" w:hAnsi="Courier New" w:cs="Courier New"/>
+          <w:color w:val="CC7832"/>
+          <w:sz w:val="20"/>
+          <w:szCs w:val="20"/>
+          <w:lang w:val="en-US" w:eastAsia="de-DE"/>
+        </w:rPr>
+        <w:t xml:space="preserve">ORDER BY </w:t>
+      </w:r>
+      <w:r>
+        <w:rPr>
+          <w:rFonts w:ascii="Courier New" w:eastAsia="Times New Roman" w:hAnsi="Courier New" w:cs="Courier New"/>
+          <w:color w:val="FFC66D"/>
+          <w:sz w:val="20"/>
+          <w:szCs w:val="20"/>
+          <w:lang w:val="en-US" w:eastAsia="de-DE"/>
+        </w:rPr>
+        <w:t>SUM</w:t>
+      </w:r>
+      <w:r>
+        <w:rPr>
+          <w:rFonts w:ascii="Courier New" w:eastAsia="Times New Roman" w:hAnsi="Courier New" w:cs="Courier New"/>
+          <w:color w:val="A9B7C6"/>
+          <w:sz w:val="20"/>
+          <w:szCs w:val="20"/>
+          <w:lang w:val="en-US" w:eastAsia="de-DE"/>
+        </w:rPr>
+        <w:t>(</w:t>
+      </w:r>
+      <w:r>
+        <w:rPr>
+          <w:rFonts w:ascii="Courier New" w:eastAsia="Times New Roman" w:hAnsi="Courier New" w:cs="Courier New"/>
+          <w:color w:val="9876AA"/>
+          <w:sz w:val="20"/>
+          <w:szCs w:val="20"/>
+          <w:lang w:val="en-US" w:eastAsia="de-DE"/>
+        </w:rPr>
+        <w:t>TASK</w:t>
+      </w:r>
+      <w:r>
+        <w:rPr>
+          <w:rFonts w:ascii="Courier New" w:eastAsia="Times New Roman" w:hAnsi="Courier New" w:cs="Courier New"/>
+          <w:color w:val="A9B7C6"/>
+          <w:sz w:val="20"/>
+          <w:szCs w:val="20"/>
+          <w:lang w:val="en-US" w:eastAsia="de-DE"/>
+        </w:rPr>
+        <w:t xml:space="preserve">) </w:t>
+      </w:r>
+      <w:r>
+        <w:rPr>
+          <w:rFonts w:ascii="Courier New" w:eastAsia="Times New Roman" w:hAnsi="Courier New" w:cs="Courier New"/>
+          <w:color w:val="CC7832"/>
+          <w:sz w:val="20"/>
+          <w:szCs w:val="20"/>
+          <w:lang w:val="en-US" w:eastAsia="de-DE"/>
+        </w:rPr>
+        <w:t>DESC</w:t>
+      </w:r>
+      <w:r>
+        <w:rPr>
+          <w:rFonts w:ascii="Courier New" w:eastAsia="Times New Roman" w:hAnsi="Courier New" w:cs="Courier New"/>
+          <w:color w:val="CC7832"/>
+          <w:sz w:val="20"/>
+          <w:szCs w:val="20"/>
+          <w:lang w:val="en-US" w:eastAsia="de-DE"/>
+        </w:rPr>
+        <w:br/>
+        <w:t xml:space="preserve">FETCH FIRST </w:t>
+      </w:r>
+      <w:r>
+        <w:rPr>
+          <w:rFonts w:ascii="Courier New" w:eastAsia="Times New Roman" w:hAnsi="Courier New" w:cs="Courier New"/>
+          <w:color w:val="6897BB"/>
+          <w:sz w:val="20"/>
+          <w:szCs w:val="20"/>
+          <w:lang w:val="en-US" w:eastAsia="de-DE"/>
+        </w:rPr>
+        <w:t xml:space="preserve">1 </w:t>
+      </w:r>
+      <w:r>
+        <w:rPr>
+          <w:rFonts w:ascii="Courier New" w:eastAsia="Times New Roman" w:hAnsi="Courier New" w:cs="Courier New"/>
+          <w:color w:val="CC7832"/>
+          <w:sz w:val="20"/>
+          <w:szCs w:val="20"/>
+          <w:lang w:val="en-US" w:eastAsia="de-DE"/>
+        </w:rPr>
+        <w:t>ROWS ONLY;</w:t>
+      </w:r>
+    </w:p>
+    <w:p>
+      <w:pPr>
+        <w:rPr>
+          <w:rFonts w:ascii="Times New Roman" w:hAnsi="Times New Roman" w:cs="Times New Roman"/>
+          <w:i/>
+          <w:iCs/>
+          <w:sz w:val="22"/>
+          <w:szCs w:val="22"/>
+          <w:lang w:val="en-US"/>
+        </w:rPr>
+      </w:pPr>
+    </w:p>
     <w:sectPr>
       <w:pgSz w:w="11906" w:h="16838"/>
       <w:pgMar w:top="1417" w:right="1417" w:bottom="1134" w:left="1417" w:header="708" w:footer="708" w:gutter="0"/>

</xml_diff>